<commit_message>
correction interligne tableau de cas d'utilisation
</commit_message>
<xml_diff>
--- a/Documents/Tableau de cas d'utilisation.docx
+++ b/Documents/Tableau de cas d'utilisation.docx
@@ -4686,644 +4686,11 @@
           </w:p>
         </w:tc>
       </w:tr>
-      <w:tr>
-        <w:tc>
-          <w:tcPr>
-            <w:tcW w:w="4675" w:type="dxa"/>
-            <w:shd w:val="clear" w:color="auto" w:fill="D9D9D9" w:themeFill="background1" w:themeFillShade="D9"/>
-          </w:tcPr>
-          <w:p>
-            <w:pPr>
-              <w:jc w:val="center"/>
-              <w:rPr>
-                <w:b/>
-                <w:bCs/>
-                <w:lang w:val="fr-CA"/>
-              </w:rPr>
-            </w:pPr>
-            <w:r>
-              <w:rPr>
-                <w:b/>
-                <w:bCs/>
-                <w:lang w:val="fr-CA"/>
-              </w:rPr>
-              <w:t>Cas d’utilisation:</w:t>
-            </w:r>
-          </w:p>
-        </w:tc>
-        <w:tc>
-          <w:tcPr>
-            <w:tcW w:w="4675" w:type="dxa"/>
-            <w:shd w:val="clear" w:color="auto" w:fill="D9D9D9" w:themeFill="background1" w:themeFillShade="D9"/>
-          </w:tcPr>
-          <w:p>
-            <w:pPr>
-              <w:jc w:val="center"/>
-              <w:rPr>
-                <w:b/>
-                <w:bCs/>
-                <w:lang w:val="fr-CA"/>
-              </w:rPr>
-            </w:pPr>
-            <w:r>
-              <w:rPr>
-                <w:b/>
-                <w:bCs/>
-                <w:lang w:val="fr-CA"/>
-              </w:rPr>
-              <w:t>Gérer les rabais et les prix</w:t>
-            </w:r>
-          </w:p>
-        </w:tc>
-      </w:tr>
-      <w:tr>
-        <w:tc>
-          <w:tcPr>
-            <w:tcW w:w="4675" w:type="dxa"/>
-          </w:tcPr>
-          <w:p>
-            <w:pPr>
-              <w:rPr>
-                <w:lang w:val="fr-CA"/>
-              </w:rPr>
-            </w:pPr>
-            <w:r>
-              <w:rPr>
-                <w:lang w:val="fr-CA"/>
-              </w:rPr>
-              <w:t>Description</w:t>
-            </w:r>
-          </w:p>
-        </w:tc>
-        <w:tc>
-          <w:tcPr>
-            <w:tcW w:w="4675" w:type="dxa"/>
-          </w:tcPr>
-          <w:p>
-            <w:pPr>
-              <w:rPr>
-                <w:lang w:val="fr-CA"/>
-              </w:rPr>
-            </w:pPr>
-            <w:r>
-              <w:rPr>
-                <w:lang w:val="fr-CA"/>
-              </w:rPr>
-              <w:t>Permet à un administrateur de gérer les rabais et les prix des voyages disponibles sur le site.</w:t>
-            </w:r>
-          </w:p>
-        </w:tc>
-      </w:tr>
-      <w:tr>
-        <w:tc>
-          <w:tcPr>
-            <w:tcW w:w="4675" w:type="dxa"/>
-          </w:tcPr>
-          <w:p>
-            <w:pPr>
-              <w:rPr>
-                <w:lang w:val="fr-CA"/>
-              </w:rPr>
-            </w:pPr>
-            <w:r>
-              <w:rPr>
-                <w:lang w:val="fr-CA"/>
-              </w:rPr>
-              <w:t>Acteurs</w:t>
-            </w:r>
-          </w:p>
-        </w:tc>
-        <w:tc>
-          <w:tcPr>
-            <w:tcW w:w="4675" w:type="dxa"/>
-          </w:tcPr>
-          <w:p>
-            <w:pPr>
-              <w:rPr>
-                <w:lang w:val="fr-CA"/>
-              </w:rPr>
-            </w:pPr>
-            <w:r>
-              <w:rPr>
-                <w:lang w:val="fr-CA"/>
-              </w:rPr>
-              <w:t>A</w:t>
-            </w:r>
-            <w:r>
-              <w:rPr>
-                <w:lang w:val="fr-CA"/>
-              </w:rPr>
-              <w:t>dministrateur</w:t>
-            </w:r>
-          </w:p>
-        </w:tc>
-      </w:tr>
-      <w:tr>
-        <w:tc>
-          <w:tcPr>
-            <w:tcW w:w="4675" w:type="dxa"/>
-          </w:tcPr>
-          <w:p>
-            <w:pPr>
-              <w:rPr>
-                <w:lang w:val="fr-CA"/>
-              </w:rPr>
-            </w:pPr>
-            <w:r>
-              <w:rPr>
-                <w:lang w:val="fr-CA"/>
-              </w:rPr>
-              <w:t>Événement déclencheur</w:t>
-            </w:r>
-          </w:p>
-        </w:tc>
-        <w:tc>
-          <w:tcPr>
-            <w:tcW w:w="4675" w:type="dxa"/>
-          </w:tcPr>
-          <w:p>
-            <w:pPr>
-              <w:rPr>
-                <w:lang w:val="fr-CA"/>
-              </w:rPr>
-            </w:pPr>
-            <w:r>
-              <w:rPr>
-                <w:lang w:val="fr-CA"/>
-              </w:rPr>
-              <w:t>L’administrateur décide de modifier les prix des voyages</w:t>
-            </w:r>
-          </w:p>
-        </w:tc>
-      </w:tr>
-      <w:tr>
-        <w:tc>
-          <w:tcPr>
-            <w:tcW w:w="4675" w:type="dxa"/>
-          </w:tcPr>
-          <w:p>
-            <w:pPr>
-              <w:rPr>
-                <w:lang w:val="fr-CA"/>
-              </w:rPr>
-            </w:pPr>
-            <w:r>
-              <w:rPr>
-                <w:lang w:val="fr-CA"/>
-              </w:rPr>
-              <w:t>Scénario de base</w:t>
-            </w:r>
-          </w:p>
-        </w:tc>
-        <w:tc>
-          <w:tcPr>
-            <w:tcW w:w="4675" w:type="dxa"/>
-          </w:tcPr>
-          <w:p>
-            <w:pPr>
-              <w:pStyle w:val="Paragraphedeliste"/>
-              <w:numPr>
-                <w:ilvl w:val="0"/>
-                <w:numId w:val="14"/>
-              </w:numPr>
-              <w:rPr>
-                <w:lang w:val="fr-CA"/>
-              </w:rPr>
-            </w:pPr>
-            <w:r>
-              <w:rPr>
-                <w:lang w:val="fr-CA"/>
-              </w:rPr>
-              <w:t>L’administrateur accède aux fonctions de gestion des rabais et des prix</w:t>
-            </w:r>
-          </w:p>
-          <w:p>
-            <w:pPr>
-              <w:pStyle w:val="Paragraphedeliste"/>
-              <w:numPr>
-                <w:ilvl w:val="0"/>
-                <w:numId w:val="14"/>
-              </w:numPr>
-              <w:rPr>
-                <w:lang w:val="fr-CA"/>
-              </w:rPr>
-            </w:pPr>
-            <w:r>
-              <w:rPr>
-                <w:lang w:val="fr-CA"/>
-              </w:rPr>
-              <w:t>L’administrateur modifie les données :</w:t>
-            </w:r>
-          </w:p>
-          <w:p>
-            <w:pPr>
-              <w:pStyle w:val="Paragraphedeliste"/>
-              <w:numPr>
-                <w:ilvl w:val="1"/>
-                <w:numId w:val="14"/>
-              </w:numPr>
-              <w:rPr>
-                <w:lang w:val="fr-CA"/>
-              </w:rPr>
-            </w:pPr>
-            <w:r>
-              <w:rPr>
-                <w:lang w:val="fr-CA"/>
-              </w:rPr>
-              <w:t xml:space="preserve">Pour </w:t>
-            </w:r>
-            <w:r>
-              <w:rPr>
-                <w:lang w:val="fr-CA"/>
-              </w:rPr>
-              <w:t>l’ajout d’un rabais ou d’un prix :</w:t>
-            </w:r>
-          </w:p>
-          <w:p>
-            <w:pPr>
-              <w:pStyle w:val="Paragraphedeliste"/>
-              <w:numPr>
-                <w:ilvl w:val="2"/>
-                <w:numId w:val="14"/>
-              </w:numPr>
-              <w:rPr>
-                <w:lang w:val="fr-CA"/>
-              </w:rPr>
-            </w:pPr>
-            <w:r>
-              <w:rPr>
-                <w:lang w:val="fr-CA"/>
-              </w:rPr>
-              <w:lastRenderedPageBreak/>
-              <w:t>L’administrateur sélectionne un voyage</w:t>
-            </w:r>
-            <w:r>
-              <w:rPr>
-                <w:lang w:val="fr-CA"/>
-              </w:rPr>
-              <w:t xml:space="preserve"> auquel appliquer un rabais ou un prix</w:t>
-            </w:r>
-          </w:p>
-          <w:p>
-            <w:pPr>
-              <w:pStyle w:val="Paragraphedeliste"/>
-              <w:numPr>
-                <w:ilvl w:val="2"/>
-                <w:numId w:val="14"/>
-              </w:numPr>
-              <w:rPr>
-                <w:lang w:val="fr-CA"/>
-              </w:rPr>
-            </w:pPr>
-            <w:r>
-              <w:rPr>
-                <w:lang w:val="fr-CA"/>
-              </w:rPr>
-              <w:t>L’administrateur saisit les informations</w:t>
-            </w:r>
-            <w:r>
-              <w:rPr>
-                <w:lang w:val="fr-CA"/>
-              </w:rPr>
-              <w:t xml:space="preserve"> (ex. : montant, dates d’applications, %)</w:t>
-            </w:r>
-          </w:p>
-          <w:p>
-            <w:pPr>
-              <w:pStyle w:val="Paragraphedeliste"/>
-              <w:numPr>
-                <w:ilvl w:val="2"/>
-                <w:numId w:val="14"/>
-              </w:numPr>
-              <w:rPr>
-                <w:lang w:val="fr-CA"/>
-              </w:rPr>
-            </w:pPr>
-            <w:r>
-              <w:rPr>
-                <w:lang w:val="fr-CA"/>
-              </w:rPr>
-              <w:t>L’administrateur confirme l’ajout du rabais ou du prix</w:t>
-            </w:r>
-          </w:p>
-          <w:p>
-            <w:pPr>
-              <w:pStyle w:val="Paragraphedeliste"/>
-              <w:numPr>
-                <w:ilvl w:val="1"/>
-                <w:numId w:val="14"/>
-              </w:numPr>
-              <w:rPr>
-                <w:lang w:val="fr-CA"/>
-              </w:rPr>
-            </w:pPr>
-            <w:r>
-              <w:rPr>
-                <w:lang w:val="fr-CA"/>
-              </w:rPr>
-              <w:t>Pour la modification d’un rabais ou d’un prix :</w:t>
-            </w:r>
-          </w:p>
-          <w:p>
-            <w:pPr>
-              <w:pStyle w:val="Paragraphedeliste"/>
-              <w:numPr>
-                <w:ilvl w:val="2"/>
-                <w:numId w:val="14"/>
-              </w:numPr>
-              <w:rPr>
-                <w:lang w:val="fr-CA"/>
-              </w:rPr>
-            </w:pPr>
-            <w:r>
-              <w:rPr>
-                <w:lang w:val="fr-CA"/>
-              </w:rPr>
-              <w:t>L’administrateur sélectionne un rabais ou un prix à modifier</w:t>
-            </w:r>
-          </w:p>
-          <w:p>
-            <w:pPr>
-              <w:pStyle w:val="Paragraphedeliste"/>
-              <w:numPr>
-                <w:ilvl w:val="2"/>
-                <w:numId w:val="14"/>
-              </w:numPr>
-              <w:rPr>
-                <w:lang w:val="fr-CA"/>
-              </w:rPr>
-            </w:pPr>
-            <w:r>
-              <w:rPr>
-                <w:lang w:val="fr-CA"/>
-              </w:rPr>
-              <w:t>L’administrateur modifie les informations du rabais ou du prix</w:t>
-            </w:r>
-          </w:p>
-          <w:p>
-            <w:pPr>
-              <w:pStyle w:val="Paragraphedeliste"/>
-              <w:numPr>
-                <w:ilvl w:val="2"/>
-                <w:numId w:val="14"/>
-              </w:numPr>
-              <w:rPr>
-                <w:lang w:val="fr-CA"/>
-              </w:rPr>
-            </w:pPr>
-            <w:r>
-              <w:rPr>
-                <w:lang w:val="fr-CA"/>
-              </w:rPr>
-              <w:t>L’administrateur confirme les modifications</w:t>
-            </w:r>
-          </w:p>
-          <w:p>
-            <w:pPr>
-              <w:pStyle w:val="Paragraphedeliste"/>
-              <w:numPr>
-                <w:ilvl w:val="1"/>
-                <w:numId w:val="14"/>
-              </w:numPr>
-              <w:rPr>
-                <w:lang w:val="fr-CA"/>
-              </w:rPr>
-            </w:pPr>
-            <w:r>
-              <w:rPr>
-                <w:lang w:val="fr-CA"/>
-              </w:rPr>
-              <w:t>Pour la suppression d’un rabais</w:t>
-            </w:r>
-            <w:r>
-              <w:rPr>
-                <w:lang w:val="fr-CA"/>
-              </w:rPr>
-              <w:t xml:space="preserve"> ou d’un prix :</w:t>
-            </w:r>
-          </w:p>
-          <w:p>
-            <w:pPr>
-              <w:pStyle w:val="Paragraphedeliste"/>
-              <w:numPr>
-                <w:ilvl w:val="2"/>
-                <w:numId w:val="14"/>
-              </w:numPr>
-              <w:rPr>
-                <w:lang w:val="fr-CA"/>
-              </w:rPr>
-            </w:pPr>
-            <w:r>
-              <w:rPr>
-                <w:lang w:val="fr-CA"/>
-              </w:rPr>
-              <w:t>L’administrateur sélectionne le rabais ou le prix à supprimer</w:t>
-            </w:r>
-          </w:p>
-          <w:p>
-            <w:pPr>
-              <w:pStyle w:val="Paragraphedeliste"/>
-              <w:numPr>
-                <w:ilvl w:val="2"/>
-                <w:numId w:val="14"/>
-              </w:numPr>
-              <w:rPr>
-                <w:lang w:val="fr-CA"/>
-              </w:rPr>
-            </w:pPr>
-            <w:r>
-              <w:rPr>
-                <w:lang w:val="fr-CA"/>
-              </w:rPr>
-              <w:t>L’administrateur confirme la suppression du rabais ou du prix</w:t>
-            </w:r>
-          </w:p>
-          <w:p>
-            <w:pPr>
-              <w:pStyle w:val="Paragraphedeliste"/>
-              <w:numPr>
-                <w:ilvl w:val="0"/>
-                <w:numId w:val="14"/>
-              </w:numPr>
-              <w:rPr>
-                <w:lang w:val="fr-CA"/>
-              </w:rPr>
-            </w:pPr>
-            <w:r>
-              <w:rPr>
-                <w:lang w:val="fr-CA"/>
-              </w:rPr>
-              <w:t>Le système enregistre les modifications et les applique aux voyages sélectionnés</w:t>
-            </w:r>
-          </w:p>
-        </w:tc>
-      </w:tr>
-      <w:tr>
-        <w:tc>
-          <w:tcPr>
-            <w:tcW w:w="4675" w:type="dxa"/>
-          </w:tcPr>
-          <w:p>
-            <w:pPr>
-              <w:rPr>
-                <w:lang w:val="fr-CA"/>
-              </w:rPr>
-            </w:pPr>
-            <w:r>
-              <w:rPr>
-                <w:lang w:val="fr-CA"/>
-              </w:rPr>
-              <w:lastRenderedPageBreak/>
-              <w:t>Variantes</w:t>
-            </w:r>
-          </w:p>
-        </w:tc>
-        <w:tc>
-          <w:tcPr>
-            <w:tcW w:w="4675" w:type="dxa"/>
-          </w:tcPr>
-          <w:p>
-            <w:pPr>
-              <w:rPr>
-                <w:lang w:val="fr-CA"/>
-              </w:rPr>
-            </w:pPr>
-            <w:r>
-              <w:rPr>
-                <w:lang w:val="fr-CA"/>
-              </w:rPr>
-              <w:t>L’administrateur essa</w:t>
-            </w:r>
-            <w:r>
-              <w:rPr>
-                <w:lang w:val="fr-CA"/>
-              </w:rPr>
-              <w:t>ie de supprimer un prix à un voyage existant</w:t>
-            </w:r>
-          </w:p>
-        </w:tc>
-      </w:tr>
-      <w:tr>
-        <w:tc>
-          <w:tcPr>
-            <w:tcW w:w="4675" w:type="dxa"/>
-          </w:tcPr>
-          <w:p>
-            <w:pPr>
-              <w:rPr>
-                <w:lang w:val="fr-CA"/>
-              </w:rPr>
-            </w:pPr>
-            <w:r>
-              <w:rPr>
-                <w:lang w:val="fr-CA"/>
-              </w:rPr>
-              <w:t>Préconditions</w:t>
-            </w:r>
-          </w:p>
-        </w:tc>
-        <w:tc>
-          <w:tcPr>
-            <w:tcW w:w="4675" w:type="dxa"/>
-          </w:tcPr>
-          <w:p>
-            <w:pPr>
-              <w:rPr>
-                <w:lang w:val="fr-CA"/>
-              </w:rPr>
-            </w:pPr>
-            <w:r>
-              <w:rPr>
-                <w:lang w:val="fr-CA"/>
-              </w:rPr>
-              <w:t>L’administrateur est connecté en tant qu’administrateur</w:t>
-            </w:r>
-          </w:p>
-        </w:tc>
-      </w:tr>
-      <w:tr>
-        <w:tc>
-          <w:tcPr>
-            <w:tcW w:w="4675" w:type="dxa"/>
-          </w:tcPr>
-          <w:p>
-            <w:pPr>
-              <w:rPr>
-                <w:lang w:val="fr-CA"/>
-              </w:rPr>
-            </w:pPr>
-            <w:r>
-              <w:rPr>
-                <w:lang w:val="fr-CA"/>
-              </w:rPr>
-              <w:t>Postconditions</w:t>
-            </w:r>
-          </w:p>
-        </w:tc>
-        <w:tc>
-          <w:tcPr>
-            <w:tcW w:w="4675" w:type="dxa"/>
-          </w:tcPr>
-          <w:p>
-            <w:pPr>
-              <w:rPr>
-                <w:lang w:val="fr-CA"/>
-              </w:rPr>
-            </w:pPr>
-            <w:r>
-              <w:rPr>
-                <w:lang w:val="fr-CA"/>
-              </w:rPr>
-              <w:t>Les modifications des rabais et des prix sont enregistrées dans le système et sont appliquées aux voyages concernés</w:t>
-            </w:r>
-          </w:p>
-        </w:tc>
-      </w:tr>
-      <w:tr>
-        <w:tc>
-          <w:tcPr>
-            <w:tcW w:w="4675" w:type="dxa"/>
-          </w:tcPr>
-          <w:p>
-            <w:pPr>
-              <w:rPr>
-                <w:lang w:val="fr-CA"/>
-              </w:rPr>
-            </w:pPr>
-            <w:r>
-              <w:rPr>
-                <w:lang w:val="fr-CA"/>
-              </w:rPr>
-              <w:t>Contraintes</w:t>
-            </w:r>
-          </w:p>
-        </w:tc>
-        <w:tc>
-          <w:tcPr>
-            <w:tcW w:w="4675" w:type="dxa"/>
-          </w:tcPr>
-          <w:p>
-            <w:pPr>
-              <w:rPr>
-                <w:lang w:val="fr-CA"/>
-              </w:rPr>
-            </w:pPr>
-            <w:r>
-              <w:rPr>
-                <w:lang w:val="fr-CA"/>
-              </w:rPr>
-              <w:t>Les modifications des rabais et des prix doivent être conformes</w:t>
-            </w:r>
-          </w:p>
-        </w:tc>
-      </w:tr>
     </w:tbl>
     <w:p>
-      <w:pPr>
-        <w:rPr>
-          <w:lang w:val="fr-CA"/>
-        </w:rPr>
-      </w:pPr>
+      <w:r>
+        <w:br w:type="page"/>
+      </w:r>
     </w:p>
     <w:tbl>
       <w:tblPr>
@@ -5357,6 +4724,7 @@
                 <w:bCs/>
                 <w:lang w:val="fr-CA"/>
               </w:rPr>
+              <w:lastRenderedPageBreak/>
               <w:t>Cas d’utilisation:</w:t>
             </w:r>
           </w:p>
@@ -5381,27 +4749,26 @@
                 <w:bCs/>
                 <w:lang w:val="fr-CA"/>
               </w:rPr>
-              <w:t>Consulter les statistiques du site</w:t>
-            </w:r>
-          </w:p>
-        </w:tc>
-      </w:tr>
-      <w:tr>
-        <w:tc>
-          <w:tcPr>
-            <w:tcW w:w="4675" w:type="dxa"/>
-          </w:tcPr>
-          <w:p>
-            <w:pPr>
-              <w:rPr>
-                <w:lang w:val="fr-CA"/>
-              </w:rPr>
-            </w:pPr>
-            <w:r>
-              <w:rPr>
-                <w:lang w:val="fr-CA"/>
-              </w:rPr>
-              <w:lastRenderedPageBreak/>
+              <w:t>Gérer les rabais et les prix</w:t>
+            </w:r>
+          </w:p>
+        </w:tc>
+      </w:tr>
+      <w:tr>
+        <w:tc>
+          <w:tcPr>
+            <w:tcW w:w="4675" w:type="dxa"/>
+          </w:tcPr>
+          <w:p>
+            <w:pPr>
+              <w:rPr>
+                <w:lang w:val="fr-CA"/>
+              </w:rPr>
+            </w:pPr>
+            <w:r>
+              <w:rPr>
+                <w:lang w:val="fr-CA"/>
+              </w:rPr>
               <w:t>Description</w:t>
             </w:r>
           </w:p>
@@ -5420,7 +4787,7 @@
               <w:rPr>
                 <w:lang w:val="fr-CA"/>
               </w:rPr>
-              <w:t>Permet à un administrateur de consulter les statistiques du site, comme le nombre de visiteurs, etc.</w:t>
+              <w:t>Permet à un administrateur de gérer les rabais et les prix des voyages disponibles sur le site.</w:t>
             </w:r>
           </w:p>
         </w:tc>
@@ -5458,7 +4825,13 @@
               <w:rPr>
                 <w:lang w:val="fr-CA"/>
               </w:rPr>
-              <w:t>Administrateur</w:t>
+              <w:t>A</w:t>
+            </w:r>
+            <w:r>
+              <w:rPr>
+                <w:lang w:val="fr-CA"/>
+              </w:rPr>
+              <w:t>dministrateur</w:t>
             </w:r>
           </w:p>
         </w:tc>
@@ -5496,7 +4869,7 @@
               <w:rPr>
                 <w:lang w:val="fr-CA"/>
               </w:rPr>
-              <w:t>L’administrateur souhaite consulter les statistiques du site</w:t>
+              <w:t>L’administrateur décide de modifier les prix des voyages</w:t>
             </w:r>
           </w:p>
         </w:tc>
@@ -5529,7 +4902,7 @@
               <w:pStyle w:val="Paragraphedeliste"/>
               <w:numPr>
                 <w:ilvl w:val="0"/>
-                <w:numId w:val="15"/>
+                <w:numId w:val="14"/>
               </w:numPr>
               <w:rPr>
                 <w:lang w:val="fr-CA"/>
@@ -5539,7 +4912,7 @@
               <w:rPr>
                 <w:lang w:val="fr-CA"/>
               </w:rPr>
-              <w:t>L’administrateur accède à la fonctionnalité de consultation de statistiques</w:t>
+              <w:t>L’administrateur accède aux fonctions de gestion des rabais et des prix</w:t>
             </w:r>
           </w:p>
           <w:p>
@@ -5547,7 +4920,7 @@
               <w:pStyle w:val="Paragraphedeliste"/>
               <w:numPr>
                 <w:ilvl w:val="0"/>
-                <w:numId w:val="15"/>
+                <w:numId w:val="14"/>
               </w:numPr>
               <w:rPr>
                 <w:lang w:val="fr-CA"/>
@@ -5557,7 +4930,247 @@
               <w:rPr>
                 <w:lang w:val="fr-CA"/>
               </w:rPr>
-              <w:t>Le système affiche les statistiques</w:t>
+              <w:t>L’administrateur modifie les données :</w:t>
+            </w:r>
+          </w:p>
+          <w:p>
+            <w:pPr>
+              <w:pStyle w:val="Paragraphedeliste"/>
+              <w:numPr>
+                <w:ilvl w:val="1"/>
+                <w:numId w:val="14"/>
+              </w:numPr>
+              <w:rPr>
+                <w:lang w:val="fr-CA"/>
+              </w:rPr>
+            </w:pPr>
+            <w:r>
+              <w:rPr>
+                <w:lang w:val="fr-CA"/>
+              </w:rPr>
+              <w:t xml:space="preserve">Pour </w:t>
+            </w:r>
+            <w:r>
+              <w:rPr>
+                <w:lang w:val="fr-CA"/>
+              </w:rPr>
+              <w:t>l’ajout d’un rabais ou d’un prix :</w:t>
+            </w:r>
+          </w:p>
+          <w:p>
+            <w:pPr>
+              <w:pStyle w:val="Paragraphedeliste"/>
+              <w:numPr>
+                <w:ilvl w:val="2"/>
+                <w:numId w:val="14"/>
+              </w:numPr>
+              <w:rPr>
+                <w:lang w:val="fr-CA"/>
+              </w:rPr>
+            </w:pPr>
+            <w:r>
+              <w:rPr>
+                <w:lang w:val="fr-CA"/>
+              </w:rPr>
+              <w:t>L’administrateur sélectionne un voyage</w:t>
+            </w:r>
+            <w:r>
+              <w:rPr>
+                <w:lang w:val="fr-CA"/>
+              </w:rPr>
+              <w:t xml:space="preserve"> auquel appliquer un rabais ou un prix</w:t>
+            </w:r>
+          </w:p>
+          <w:p>
+            <w:pPr>
+              <w:pStyle w:val="Paragraphedeliste"/>
+              <w:numPr>
+                <w:ilvl w:val="2"/>
+                <w:numId w:val="14"/>
+              </w:numPr>
+              <w:rPr>
+                <w:lang w:val="fr-CA"/>
+              </w:rPr>
+            </w:pPr>
+            <w:r>
+              <w:rPr>
+                <w:lang w:val="fr-CA"/>
+              </w:rPr>
+              <w:t>L’administrateur saisit les informations</w:t>
+            </w:r>
+            <w:r>
+              <w:rPr>
+                <w:lang w:val="fr-CA"/>
+              </w:rPr>
+              <w:t xml:space="preserve"> (ex. : montant, dates d’applications, %)</w:t>
+            </w:r>
+          </w:p>
+          <w:p>
+            <w:pPr>
+              <w:pStyle w:val="Paragraphedeliste"/>
+              <w:numPr>
+                <w:ilvl w:val="2"/>
+                <w:numId w:val="14"/>
+              </w:numPr>
+              <w:rPr>
+                <w:lang w:val="fr-CA"/>
+              </w:rPr>
+            </w:pPr>
+            <w:r>
+              <w:rPr>
+                <w:lang w:val="fr-CA"/>
+              </w:rPr>
+              <w:t>L’administrateur confirme l’ajout du rabais ou du prix</w:t>
+            </w:r>
+          </w:p>
+          <w:p>
+            <w:pPr>
+              <w:pStyle w:val="Paragraphedeliste"/>
+              <w:numPr>
+                <w:ilvl w:val="1"/>
+                <w:numId w:val="14"/>
+              </w:numPr>
+              <w:rPr>
+                <w:lang w:val="fr-CA"/>
+              </w:rPr>
+            </w:pPr>
+            <w:r>
+              <w:rPr>
+                <w:lang w:val="fr-CA"/>
+              </w:rPr>
+              <w:t>Pour la modification d’un rabais ou d’un prix :</w:t>
+            </w:r>
+          </w:p>
+          <w:p>
+            <w:pPr>
+              <w:pStyle w:val="Paragraphedeliste"/>
+              <w:numPr>
+                <w:ilvl w:val="2"/>
+                <w:numId w:val="14"/>
+              </w:numPr>
+              <w:rPr>
+                <w:lang w:val="fr-CA"/>
+              </w:rPr>
+            </w:pPr>
+            <w:r>
+              <w:rPr>
+                <w:lang w:val="fr-CA"/>
+              </w:rPr>
+              <w:t>L’administrateur sélectionne un rabais ou un prix à modifier</w:t>
+            </w:r>
+          </w:p>
+          <w:p>
+            <w:pPr>
+              <w:pStyle w:val="Paragraphedeliste"/>
+              <w:numPr>
+                <w:ilvl w:val="2"/>
+                <w:numId w:val="14"/>
+              </w:numPr>
+              <w:rPr>
+                <w:lang w:val="fr-CA"/>
+              </w:rPr>
+            </w:pPr>
+            <w:r>
+              <w:rPr>
+                <w:lang w:val="fr-CA"/>
+              </w:rPr>
+              <w:t>L’administrateur modifie les informations du rabais ou du prix</w:t>
+            </w:r>
+          </w:p>
+          <w:p>
+            <w:pPr>
+              <w:pStyle w:val="Paragraphedeliste"/>
+              <w:numPr>
+                <w:ilvl w:val="2"/>
+                <w:numId w:val="14"/>
+              </w:numPr>
+              <w:rPr>
+                <w:lang w:val="fr-CA"/>
+              </w:rPr>
+            </w:pPr>
+            <w:r>
+              <w:rPr>
+                <w:lang w:val="fr-CA"/>
+              </w:rPr>
+              <w:t>L’administrateur confirme les modifications</w:t>
+            </w:r>
+          </w:p>
+          <w:p>
+            <w:pPr>
+              <w:pStyle w:val="Paragraphedeliste"/>
+              <w:numPr>
+                <w:ilvl w:val="1"/>
+                <w:numId w:val="14"/>
+              </w:numPr>
+              <w:rPr>
+                <w:lang w:val="fr-CA"/>
+              </w:rPr>
+            </w:pPr>
+            <w:r>
+              <w:rPr>
+                <w:lang w:val="fr-CA"/>
+              </w:rPr>
+              <w:t>Pour la suppression d’un rabais</w:t>
+            </w:r>
+            <w:r>
+              <w:rPr>
+                <w:lang w:val="fr-CA"/>
+              </w:rPr>
+              <w:t xml:space="preserve"> ou d’un prix :</w:t>
+            </w:r>
+          </w:p>
+          <w:p>
+            <w:pPr>
+              <w:pStyle w:val="Paragraphedeliste"/>
+              <w:numPr>
+                <w:ilvl w:val="2"/>
+                <w:numId w:val="14"/>
+              </w:numPr>
+              <w:rPr>
+                <w:lang w:val="fr-CA"/>
+              </w:rPr>
+            </w:pPr>
+            <w:r>
+              <w:rPr>
+                <w:lang w:val="fr-CA"/>
+              </w:rPr>
+              <w:t>L’administrateur sélectionne le rabais ou le prix à supprimer</w:t>
+            </w:r>
+          </w:p>
+          <w:p>
+            <w:pPr>
+              <w:pStyle w:val="Paragraphedeliste"/>
+              <w:numPr>
+                <w:ilvl w:val="2"/>
+                <w:numId w:val="14"/>
+              </w:numPr>
+              <w:rPr>
+                <w:lang w:val="fr-CA"/>
+              </w:rPr>
+            </w:pPr>
+            <w:r>
+              <w:rPr>
+                <w:lang w:val="fr-CA"/>
+              </w:rPr>
+              <w:t>L’administrateur confirme la suppression du rabais ou du prix</w:t>
+            </w:r>
+          </w:p>
+          <w:p>
+            <w:pPr>
+              <w:pStyle w:val="Paragraphedeliste"/>
+              <w:numPr>
+                <w:ilvl w:val="0"/>
+                <w:numId w:val="14"/>
+              </w:numPr>
+              <w:rPr>
+                <w:lang w:val="fr-CA"/>
+              </w:rPr>
+            </w:pPr>
+            <w:r>
+              <w:rPr>
+                <w:lang w:val="fr-CA"/>
+              </w:rPr>
+              <w:t>Le système enregistre les modifications et les applique aux voyages sélectionnés</w:t>
             </w:r>
           </w:p>
         </w:tc>
@@ -5595,26 +5208,33 @@
               <w:rPr>
                 <w:lang w:val="fr-CA"/>
               </w:rPr>
-              <w:t>Aucune statistique disponible</w:t>
-            </w:r>
-          </w:p>
-        </w:tc>
-      </w:tr>
-      <w:tr>
-        <w:tc>
-          <w:tcPr>
-            <w:tcW w:w="4675" w:type="dxa"/>
-          </w:tcPr>
-          <w:p>
-            <w:pPr>
-              <w:rPr>
-                <w:lang w:val="fr-CA"/>
-              </w:rPr>
-            </w:pPr>
-            <w:r>
-              <w:rPr>
-                <w:lang w:val="fr-CA"/>
-              </w:rPr>
+              <w:t>L’administrateur essa</w:t>
+            </w:r>
+            <w:r>
+              <w:rPr>
+                <w:lang w:val="fr-CA"/>
+              </w:rPr>
+              <w:t>ie de supprimer un prix à un voyage existant</w:t>
+            </w:r>
+          </w:p>
+        </w:tc>
+      </w:tr>
+      <w:tr>
+        <w:tc>
+          <w:tcPr>
+            <w:tcW w:w="4675" w:type="dxa"/>
+          </w:tcPr>
+          <w:p>
+            <w:pPr>
+              <w:rPr>
+                <w:lang w:val="fr-CA"/>
+              </w:rPr>
+            </w:pPr>
+            <w:r>
+              <w:rPr>
+                <w:lang w:val="fr-CA"/>
+              </w:rPr>
+              <w:lastRenderedPageBreak/>
               <w:t>Préconditions</w:t>
             </w:r>
           </w:p>
@@ -5671,7 +5291,7 @@
               <w:rPr>
                 <w:lang w:val="fr-CA"/>
               </w:rPr>
-              <w:t>L’administrateur a consulté les statistiques du site</w:t>
+              <w:t>Les modifications des rabais et des prix sont enregistrées dans le système et sont appliquées aux voyages concernés</w:t>
             </w:r>
           </w:p>
         </w:tc>
@@ -5709,13 +5329,7 @@
               <w:rPr>
                 <w:lang w:val="fr-CA"/>
               </w:rPr>
-              <w:t>Les statistiques doivent être affichées de mani</w:t>
-            </w:r>
-            <w:r>
-              <w:rPr>
-                <w:lang w:val="fr-CA"/>
-              </w:rPr>
-              <w:t>ère claire et compréhensible pour l’administrateur</w:t>
+              <w:t>Les modifications des rabais et des prix doivent être conformes</w:t>
             </w:r>
           </w:p>
         </w:tc>
@@ -5784,6 +5398,408 @@
                 <w:bCs/>
                 <w:lang w:val="fr-CA"/>
               </w:rPr>
+              <w:t>Consulter les statistiques du site</w:t>
+            </w:r>
+          </w:p>
+        </w:tc>
+      </w:tr>
+      <w:tr>
+        <w:tc>
+          <w:tcPr>
+            <w:tcW w:w="4675" w:type="dxa"/>
+          </w:tcPr>
+          <w:p>
+            <w:pPr>
+              <w:rPr>
+                <w:lang w:val="fr-CA"/>
+              </w:rPr>
+            </w:pPr>
+            <w:r>
+              <w:rPr>
+                <w:lang w:val="fr-CA"/>
+              </w:rPr>
+              <w:t>Description</w:t>
+            </w:r>
+          </w:p>
+        </w:tc>
+        <w:tc>
+          <w:tcPr>
+            <w:tcW w:w="4675" w:type="dxa"/>
+          </w:tcPr>
+          <w:p>
+            <w:pPr>
+              <w:rPr>
+                <w:lang w:val="fr-CA"/>
+              </w:rPr>
+            </w:pPr>
+            <w:r>
+              <w:rPr>
+                <w:lang w:val="fr-CA"/>
+              </w:rPr>
+              <w:t>Permet à un administrateur de consulter les statistiques du site, comme le nombre de visiteurs, etc.</w:t>
+            </w:r>
+          </w:p>
+        </w:tc>
+      </w:tr>
+      <w:tr>
+        <w:tc>
+          <w:tcPr>
+            <w:tcW w:w="4675" w:type="dxa"/>
+          </w:tcPr>
+          <w:p>
+            <w:pPr>
+              <w:rPr>
+                <w:lang w:val="fr-CA"/>
+              </w:rPr>
+            </w:pPr>
+            <w:r>
+              <w:rPr>
+                <w:lang w:val="fr-CA"/>
+              </w:rPr>
+              <w:t>Acteurs</w:t>
+            </w:r>
+          </w:p>
+        </w:tc>
+        <w:tc>
+          <w:tcPr>
+            <w:tcW w:w="4675" w:type="dxa"/>
+          </w:tcPr>
+          <w:p>
+            <w:pPr>
+              <w:rPr>
+                <w:lang w:val="fr-CA"/>
+              </w:rPr>
+            </w:pPr>
+            <w:r>
+              <w:rPr>
+                <w:lang w:val="fr-CA"/>
+              </w:rPr>
+              <w:t>Administrateur</w:t>
+            </w:r>
+          </w:p>
+        </w:tc>
+      </w:tr>
+      <w:tr>
+        <w:tc>
+          <w:tcPr>
+            <w:tcW w:w="4675" w:type="dxa"/>
+          </w:tcPr>
+          <w:p>
+            <w:pPr>
+              <w:rPr>
+                <w:lang w:val="fr-CA"/>
+              </w:rPr>
+            </w:pPr>
+            <w:r>
+              <w:rPr>
+                <w:lang w:val="fr-CA"/>
+              </w:rPr>
+              <w:t>Événement déclencheur</w:t>
+            </w:r>
+          </w:p>
+        </w:tc>
+        <w:tc>
+          <w:tcPr>
+            <w:tcW w:w="4675" w:type="dxa"/>
+          </w:tcPr>
+          <w:p>
+            <w:pPr>
+              <w:rPr>
+                <w:lang w:val="fr-CA"/>
+              </w:rPr>
+            </w:pPr>
+            <w:r>
+              <w:rPr>
+                <w:lang w:val="fr-CA"/>
+              </w:rPr>
+              <w:t>L’administrateur souhaite consulter les statistiques du site</w:t>
+            </w:r>
+          </w:p>
+        </w:tc>
+      </w:tr>
+      <w:tr>
+        <w:tc>
+          <w:tcPr>
+            <w:tcW w:w="4675" w:type="dxa"/>
+          </w:tcPr>
+          <w:p>
+            <w:pPr>
+              <w:rPr>
+                <w:lang w:val="fr-CA"/>
+              </w:rPr>
+            </w:pPr>
+            <w:r>
+              <w:rPr>
+                <w:lang w:val="fr-CA"/>
+              </w:rPr>
+              <w:t>Scénario de base</w:t>
+            </w:r>
+          </w:p>
+        </w:tc>
+        <w:tc>
+          <w:tcPr>
+            <w:tcW w:w="4675" w:type="dxa"/>
+          </w:tcPr>
+          <w:p>
+            <w:pPr>
+              <w:pStyle w:val="Paragraphedeliste"/>
+              <w:numPr>
+                <w:ilvl w:val="0"/>
+                <w:numId w:val="15"/>
+              </w:numPr>
+              <w:rPr>
+                <w:lang w:val="fr-CA"/>
+              </w:rPr>
+            </w:pPr>
+            <w:r>
+              <w:rPr>
+                <w:lang w:val="fr-CA"/>
+              </w:rPr>
+              <w:t>L’administrateur accède à la fonctionnalité de consultation de statistiques</w:t>
+            </w:r>
+          </w:p>
+          <w:p>
+            <w:pPr>
+              <w:pStyle w:val="Paragraphedeliste"/>
+              <w:numPr>
+                <w:ilvl w:val="0"/>
+                <w:numId w:val="15"/>
+              </w:numPr>
+              <w:rPr>
+                <w:lang w:val="fr-CA"/>
+              </w:rPr>
+            </w:pPr>
+            <w:r>
+              <w:rPr>
+                <w:lang w:val="fr-CA"/>
+              </w:rPr>
+              <w:t>Le système affiche les statistiques</w:t>
+            </w:r>
+          </w:p>
+        </w:tc>
+      </w:tr>
+      <w:tr>
+        <w:tc>
+          <w:tcPr>
+            <w:tcW w:w="4675" w:type="dxa"/>
+          </w:tcPr>
+          <w:p>
+            <w:pPr>
+              <w:rPr>
+                <w:lang w:val="fr-CA"/>
+              </w:rPr>
+            </w:pPr>
+            <w:r>
+              <w:rPr>
+                <w:lang w:val="fr-CA"/>
+              </w:rPr>
+              <w:t>Variantes</w:t>
+            </w:r>
+          </w:p>
+        </w:tc>
+        <w:tc>
+          <w:tcPr>
+            <w:tcW w:w="4675" w:type="dxa"/>
+          </w:tcPr>
+          <w:p>
+            <w:pPr>
+              <w:rPr>
+                <w:lang w:val="fr-CA"/>
+              </w:rPr>
+            </w:pPr>
+            <w:r>
+              <w:rPr>
+                <w:lang w:val="fr-CA"/>
+              </w:rPr>
+              <w:t>Aucune statistique disponible</w:t>
+            </w:r>
+          </w:p>
+        </w:tc>
+      </w:tr>
+      <w:tr>
+        <w:tc>
+          <w:tcPr>
+            <w:tcW w:w="4675" w:type="dxa"/>
+          </w:tcPr>
+          <w:p>
+            <w:pPr>
+              <w:rPr>
+                <w:lang w:val="fr-CA"/>
+              </w:rPr>
+            </w:pPr>
+            <w:r>
+              <w:rPr>
+                <w:lang w:val="fr-CA"/>
+              </w:rPr>
+              <w:t>Préconditions</w:t>
+            </w:r>
+          </w:p>
+        </w:tc>
+        <w:tc>
+          <w:tcPr>
+            <w:tcW w:w="4675" w:type="dxa"/>
+          </w:tcPr>
+          <w:p>
+            <w:pPr>
+              <w:rPr>
+                <w:lang w:val="fr-CA"/>
+              </w:rPr>
+            </w:pPr>
+            <w:r>
+              <w:rPr>
+                <w:lang w:val="fr-CA"/>
+              </w:rPr>
+              <w:t>L’administrateur est connecté en tant qu’administrateur</w:t>
+            </w:r>
+          </w:p>
+        </w:tc>
+      </w:tr>
+      <w:tr>
+        <w:tc>
+          <w:tcPr>
+            <w:tcW w:w="4675" w:type="dxa"/>
+          </w:tcPr>
+          <w:p>
+            <w:pPr>
+              <w:rPr>
+                <w:lang w:val="fr-CA"/>
+              </w:rPr>
+            </w:pPr>
+            <w:r>
+              <w:rPr>
+                <w:lang w:val="fr-CA"/>
+              </w:rPr>
+              <w:t>Postconditions</w:t>
+            </w:r>
+          </w:p>
+        </w:tc>
+        <w:tc>
+          <w:tcPr>
+            <w:tcW w:w="4675" w:type="dxa"/>
+          </w:tcPr>
+          <w:p>
+            <w:pPr>
+              <w:rPr>
+                <w:lang w:val="fr-CA"/>
+              </w:rPr>
+            </w:pPr>
+            <w:r>
+              <w:rPr>
+                <w:lang w:val="fr-CA"/>
+              </w:rPr>
+              <w:t>L’administrateur a consulté les statistiques du site</w:t>
+            </w:r>
+          </w:p>
+        </w:tc>
+      </w:tr>
+      <w:tr>
+        <w:tc>
+          <w:tcPr>
+            <w:tcW w:w="4675" w:type="dxa"/>
+          </w:tcPr>
+          <w:p>
+            <w:pPr>
+              <w:rPr>
+                <w:lang w:val="fr-CA"/>
+              </w:rPr>
+            </w:pPr>
+            <w:r>
+              <w:rPr>
+                <w:lang w:val="fr-CA"/>
+              </w:rPr>
+              <w:t>Contraintes</w:t>
+            </w:r>
+          </w:p>
+        </w:tc>
+        <w:tc>
+          <w:tcPr>
+            <w:tcW w:w="4675" w:type="dxa"/>
+          </w:tcPr>
+          <w:p>
+            <w:pPr>
+              <w:rPr>
+                <w:lang w:val="fr-CA"/>
+              </w:rPr>
+            </w:pPr>
+            <w:r>
+              <w:rPr>
+                <w:lang w:val="fr-CA"/>
+              </w:rPr>
+              <w:t>Les statistiques doivent être affichées de mani</w:t>
+            </w:r>
+            <w:r>
+              <w:rPr>
+                <w:lang w:val="fr-CA"/>
+              </w:rPr>
+              <w:t>ère claire et compréhensible pour l’administrateur</w:t>
+            </w:r>
+          </w:p>
+        </w:tc>
+      </w:tr>
+    </w:tbl>
+    <w:p>
+      <w:pPr>
+        <w:rPr>
+          <w:lang w:val="fr-CA"/>
+        </w:rPr>
+      </w:pPr>
+    </w:p>
+    <w:tbl>
+      <w:tblPr>
+        <w:tblStyle w:val="Grilledutableau"/>
+        <w:tblW w:w="0" w:type="auto"/>
+        <w:tblInd w:w="0" w:type="dxa"/>
+        <w:tblLook w:val="04A0" w:firstRow="1" w:lastRow="0" w:firstColumn="1" w:lastColumn="0" w:noHBand="0" w:noVBand="1"/>
+      </w:tblPr>
+      <w:tblGrid>
+        <w:gridCol w:w="4675"/>
+        <w:gridCol w:w="4675"/>
+      </w:tblGrid>
+      <w:tr>
+        <w:tc>
+          <w:tcPr>
+            <w:tcW w:w="4675" w:type="dxa"/>
+            <w:shd w:val="clear" w:color="auto" w:fill="D9D9D9" w:themeFill="background1" w:themeFillShade="D9"/>
+          </w:tcPr>
+          <w:p>
+            <w:pPr>
+              <w:jc w:val="center"/>
+              <w:rPr>
+                <w:b/>
+                <w:bCs/>
+                <w:lang w:val="fr-CA"/>
+              </w:rPr>
+            </w:pPr>
+            <w:r>
+              <w:rPr>
+                <w:b/>
+                <w:bCs/>
+                <w:lang w:val="fr-CA"/>
+              </w:rPr>
+              <w:t>Cas d’utilisation:</w:t>
+            </w:r>
+          </w:p>
+        </w:tc>
+        <w:tc>
+          <w:tcPr>
+            <w:tcW w:w="4675" w:type="dxa"/>
+            <w:shd w:val="clear" w:color="auto" w:fill="D9D9D9" w:themeFill="background1" w:themeFillShade="D9"/>
+          </w:tcPr>
+          <w:p>
+            <w:pPr>
+              <w:jc w:val="center"/>
+              <w:rPr>
+                <w:b/>
+                <w:bCs/>
+                <w:lang w:val="fr-CA"/>
+              </w:rPr>
+            </w:pPr>
+            <w:r>
+              <w:rPr>
+                <w:b/>
+                <w:bCs/>
+                <w:lang w:val="fr-CA"/>
+              </w:rPr>
               <w:t>Voir la liste d’utilisateurs</w:t>
             </w:r>
           </w:p>
@@ -6055,6 +6071,7 @@
               <w:rPr>
                 <w:lang w:val="fr-CA"/>
               </w:rPr>
+              <w:lastRenderedPageBreak/>
               <w:t>Postconditions</w:t>
             </w:r>
           </w:p>

</xml_diff>

<commit_message>
modification des acteurs des cas d'utilisation et amélioration de la clarté
</commit_message>
<xml_diff>
--- a/Documents/Tableau de cas d'utilisation.docx
+++ b/Documents/Tableau de cas d'utilisation.docx
@@ -24,7 +24,7 @@
         <w:tc>
           <w:tcPr>
             <w:tcW w:w="4675" w:type="dxa"/>
-            <w:shd w:val="clear" w:color="auto" w:fill="D9D9D9" w:themeFill="background1" w:themeFillShade="D9"/>
+            <w:shd w:val="clear" w:color="auto" w:fill="A6A6A6" w:themeFill="background1" w:themeFillShade="A6"/>
           </w:tcPr>
           <w:p>
             <w:pPr>
@@ -48,7 +48,7 @@
         <w:tc>
           <w:tcPr>
             <w:tcW w:w="4675" w:type="dxa"/>
-            <w:shd w:val="clear" w:color="auto" w:fill="D9D9D9" w:themeFill="background1" w:themeFillShade="D9"/>
+            <w:shd w:val="clear" w:color="auto" w:fill="A6A6A6" w:themeFill="background1" w:themeFillShade="A6"/>
           </w:tcPr>
           <w:p>
             <w:pPr>
@@ -112,6 +112,7 @@
         <w:tc>
           <w:tcPr>
             <w:tcW w:w="4675" w:type="dxa"/>
+            <w:shd w:val="clear" w:color="auto" w:fill="D9D9D9" w:themeFill="background1" w:themeFillShade="D9"/>
           </w:tcPr>
           <w:p>
             <w:pPr>
@@ -130,18 +131,25 @@
         <w:tc>
           <w:tcPr>
             <w:tcW w:w="4675" w:type="dxa"/>
-          </w:tcPr>
-          <w:p>
-            <w:pPr>
-              <w:rPr>
-                <w:lang w:val="fr-CA"/>
-              </w:rPr>
-            </w:pPr>
-            <w:r>
-              <w:rPr>
-                <w:lang w:val="fr-CA"/>
-              </w:rPr>
-              <w:t>Visiteur et client</w:t>
+            <w:shd w:val="clear" w:color="auto" w:fill="D9D9D9" w:themeFill="background1" w:themeFillShade="D9"/>
+          </w:tcPr>
+          <w:p>
+            <w:pPr>
+              <w:rPr>
+                <w:lang w:val="fr-CA"/>
+              </w:rPr>
+            </w:pPr>
+            <w:r>
+              <w:rPr>
+                <w:lang w:val="fr-CA"/>
+              </w:rPr>
+              <w:t>Visiteur</w:t>
+            </w:r>
+            <w:r>
+              <w:rPr>
+                <w:lang w:val="fr-CA"/>
+              </w:rPr>
+              <w:t>, client et administrateur</w:t>
             </w:r>
           </w:p>
         </w:tc>
@@ -179,7 +187,31 @@
               <w:rPr>
                 <w:lang w:val="fr-CA"/>
               </w:rPr>
-              <w:t xml:space="preserve">Un visiteur ou un client veut accéder </w:t>
+              <w:t>Un visiteur</w:t>
+            </w:r>
+            <w:r>
+              <w:rPr>
+                <w:lang w:val="fr-CA"/>
+              </w:rPr>
+              <w:t>,</w:t>
+            </w:r>
+            <w:r>
+              <w:rPr>
+                <w:lang w:val="fr-CA"/>
+              </w:rPr>
+              <w:t xml:space="preserve"> un client</w:t>
+            </w:r>
+            <w:r>
+              <w:rPr>
+                <w:lang w:val="fr-CA"/>
+              </w:rPr>
+              <w:t xml:space="preserve"> ou un administrateur</w:t>
+            </w:r>
+            <w:r>
+              <w:rPr>
+                <w:lang w:val="fr-CA"/>
+              </w:rPr>
+              <w:t xml:space="preserve"> veut accéder </w:t>
             </w:r>
             <w:r>
               <w:rPr>
@@ -194,6 +226,7 @@
         <w:tc>
           <w:tcPr>
             <w:tcW w:w="4675" w:type="dxa"/>
+            <w:shd w:val="clear" w:color="auto" w:fill="D9D9D9" w:themeFill="background1" w:themeFillShade="D9"/>
           </w:tcPr>
           <w:p>
             <w:pPr>
@@ -212,6 +245,7 @@
         <w:tc>
           <w:tcPr>
             <w:tcW w:w="4675" w:type="dxa"/>
+            <w:shd w:val="clear" w:color="auto" w:fill="D9D9D9" w:themeFill="background1" w:themeFillShade="D9"/>
           </w:tcPr>
           <w:p>
             <w:pPr>
@@ -228,7 +262,19 @@
               <w:rPr>
                 <w:lang w:val="fr-CA"/>
               </w:rPr>
-              <w:t>Le visiteur accède à la page d’accueil</w:t>
+              <w:t>L</w:t>
+            </w:r>
+            <w:r>
+              <w:rPr>
+                <w:lang w:val="fr-CA"/>
+              </w:rPr>
+              <w:t xml:space="preserve">’utilisateur </w:t>
+            </w:r>
+            <w:r>
+              <w:rPr>
+                <w:lang w:val="fr-CA"/>
+              </w:rPr>
+              <w:t>accède à la page d’accueil</w:t>
             </w:r>
           </w:p>
           <w:p>
@@ -293,6 +339,7 @@
         <w:tc>
           <w:tcPr>
             <w:tcW w:w="4675" w:type="dxa"/>
+            <w:shd w:val="clear" w:color="auto" w:fill="D9D9D9" w:themeFill="background1" w:themeFillShade="D9"/>
           </w:tcPr>
           <w:p>
             <w:pPr>
@@ -311,18 +358,25 @@
         <w:tc>
           <w:tcPr>
             <w:tcW w:w="4675" w:type="dxa"/>
-          </w:tcPr>
-          <w:p>
-            <w:pPr>
-              <w:rPr>
-                <w:lang w:val="fr-CA"/>
-              </w:rPr>
-            </w:pPr>
-            <w:r>
-              <w:rPr>
-                <w:lang w:val="fr-CA"/>
-              </w:rPr>
-              <w:t>Le visiteur ou le client a un lien menant vers le site</w:t>
+            <w:shd w:val="clear" w:color="auto" w:fill="D9D9D9" w:themeFill="background1" w:themeFillShade="D9"/>
+          </w:tcPr>
+          <w:p>
+            <w:pPr>
+              <w:rPr>
+                <w:lang w:val="fr-CA"/>
+              </w:rPr>
+            </w:pPr>
+            <w:r>
+              <w:rPr>
+                <w:lang w:val="fr-CA"/>
+              </w:rPr>
+              <w:t xml:space="preserve">L’utilisateur </w:t>
+            </w:r>
+            <w:r>
+              <w:rPr>
+                <w:lang w:val="fr-CA"/>
+              </w:rPr>
+              <w:t>a un lien menant vers le site</w:t>
             </w:r>
           </w:p>
         </w:tc>
@@ -362,13 +416,20 @@
               </w:rPr>
               <w:t>Le visiteur peut naviguer dans le site</w:t>
             </w:r>
-          </w:p>
-        </w:tc>
-      </w:tr>
-      <w:tr>
-        <w:tc>
-          <w:tcPr>
-            <w:tcW w:w="4675" w:type="dxa"/>
+            <w:r>
+              <w:rPr>
+                <w:lang w:val="fr-CA"/>
+              </w:rPr>
+              <w:t>, sans nécessairement avoir les fonctionnalités d’un utilisateur connecté</w:t>
+            </w:r>
+          </w:p>
+        </w:tc>
+      </w:tr>
+      <w:tr>
+        <w:tc>
+          <w:tcPr>
+            <w:tcW w:w="4675" w:type="dxa"/>
+            <w:shd w:val="clear" w:color="auto" w:fill="D9D9D9" w:themeFill="background1" w:themeFillShade="D9"/>
           </w:tcPr>
           <w:p>
             <w:pPr>
@@ -387,6 +448,7 @@
         <w:tc>
           <w:tcPr>
             <w:tcW w:w="4675" w:type="dxa"/>
+            <w:shd w:val="clear" w:color="auto" w:fill="D9D9D9" w:themeFill="background1" w:themeFillShade="D9"/>
           </w:tcPr>
           <w:p>
             <w:pPr>
@@ -426,7 +488,7 @@
         <w:tc>
           <w:tcPr>
             <w:tcW w:w="4675" w:type="dxa"/>
-            <w:shd w:val="clear" w:color="auto" w:fill="D9D9D9" w:themeFill="background1" w:themeFillShade="D9"/>
+            <w:shd w:val="clear" w:color="auto" w:fill="A6A6A6" w:themeFill="background1" w:themeFillShade="A6"/>
           </w:tcPr>
           <w:p>
             <w:pPr>
@@ -450,7 +512,7 @@
         <w:tc>
           <w:tcPr>
             <w:tcW w:w="4675" w:type="dxa"/>
-            <w:shd w:val="clear" w:color="auto" w:fill="D9D9D9" w:themeFill="background1" w:themeFillShade="D9"/>
+            <w:shd w:val="clear" w:color="auto" w:fill="A6A6A6" w:themeFill="background1" w:themeFillShade="A6"/>
           </w:tcPr>
           <w:p>
             <w:pPr>
@@ -514,6 +576,7 @@
         <w:tc>
           <w:tcPr>
             <w:tcW w:w="4675" w:type="dxa"/>
+            <w:shd w:val="clear" w:color="auto" w:fill="D9D9D9" w:themeFill="background1" w:themeFillShade="D9"/>
           </w:tcPr>
           <w:p>
             <w:pPr>
@@ -532,18 +595,19 @@
         <w:tc>
           <w:tcPr>
             <w:tcW w:w="4675" w:type="dxa"/>
-          </w:tcPr>
-          <w:p>
-            <w:pPr>
-              <w:rPr>
-                <w:lang w:val="fr-CA"/>
-              </w:rPr>
-            </w:pPr>
-            <w:r>
-              <w:rPr>
-                <w:lang w:val="fr-CA"/>
-              </w:rPr>
-              <w:t>Client</w:t>
+            <w:shd w:val="clear" w:color="auto" w:fill="D9D9D9" w:themeFill="background1" w:themeFillShade="D9"/>
+          </w:tcPr>
+          <w:p>
+            <w:pPr>
+              <w:rPr>
+                <w:lang w:val="fr-CA"/>
+              </w:rPr>
+            </w:pPr>
+            <w:r>
+              <w:rPr>
+                <w:lang w:val="fr-CA"/>
+              </w:rPr>
+              <w:t>Visiteur et client</w:t>
             </w:r>
           </w:p>
         </w:tc>
@@ -581,15 +645,28 @@
               <w:rPr>
                 <w:lang w:val="fr-CA"/>
               </w:rPr>
-              <w:t>Un client veut se créer un compte</w:t>
-            </w:r>
-          </w:p>
-        </w:tc>
-      </w:tr>
-      <w:tr>
-        <w:tc>
-          <w:tcPr>
-            <w:tcW w:w="4675" w:type="dxa"/>
+              <w:t xml:space="preserve">Un </w:t>
+            </w:r>
+            <w:r>
+              <w:rPr>
+                <w:lang w:val="fr-CA"/>
+              </w:rPr>
+              <w:t>utilisateur</w:t>
+            </w:r>
+            <w:r>
+              <w:rPr>
+                <w:lang w:val="fr-CA"/>
+              </w:rPr>
+              <w:t xml:space="preserve"> veut se créer un compte</w:t>
+            </w:r>
+          </w:p>
+        </w:tc>
+      </w:tr>
+      <w:tr>
+        <w:tc>
+          <w:tcPr>
+            <w:tcW w:w="4675" w:type="dxa"/>
+            <w:shd w:val="clear" w:color="auto" w:fill="D9D9D9" w:themeFill="background1" w:themeFillShade="D9"/>
           </w:tcPr>
           <w:p>
             <w:pPr>
@@ -608,6 +685,7 @@
         <w:tc>
           <w:tcPr>
             <w:tcW w:w="4675" w:type="dxa"/>
+            <w:shd w:val="clear" w:color="auto" w:fill="D9D9D9" w:themeFill="background1" w:themeFillShade="D9"/>
           </w:tcPr>
           <w:p>
             <w:pPr>
@@ -624,7 +702,19 @@
               <w:rPr>
                 <w:lang w:val="fr-CA"/>
               </w:rPr>
-              <w:t>Le client accède à la page de création de compte</w:t>
+              <w:t>L</w:t>
+            </w:r>
+            <w:r>
+              <w:rPr>
+                <w:lang w:val="fr-CA"/>
+              </w:rPr>
+              <w:t xml:space="preserve">’utilisateur </w:t>
+            </w:r>
+            <w:r>
+              <w:rPr>
+                <w:lang w:val="fr-CA"/>
+              </w:rPr>
+              <w:t>accède à la page de création de compte</w:t>
             </w:r>
           </w:p>
           <w:p>
@@ -642,7 +732,13 @@
               <w:rPr>
                 <w:lang w:val="fr-CA"/>
               </w:rPr>
-              <w:t xml:space="preserve">Le client remplit </w:t>
+              <w:t>L’utilisateur</w:t>
+            </w:r>
+            <w:r>
+              <w:rPr>
+                <w:lang w:val="fr-CA"/>
+              </w:rPr>
+              <w:t xml:space="preserve"> remplit </w:t>
             </w:r>
             <w:r>
               <w:rPr>
@@ -739,7 +835,19 @@
               <w:rPr>
                 <w:lang w:val="fr-CA"/>
               </w:rPr>
-              <w:t>Le client fournit des informations incorrectes ou incomplètes</w:t>
+              <w:t>L</w:t>
+            </w:r>
+            <w:r>
+              <w:rPr>
+                <w:lang w:val="fr-CA"/>
+              </w:rPr>
+              <w:t xml:space="preserve">’utilisateur </w:t>
+            </w:r>
+            <w:r>
+              <w:rPr>
+                <w:lang w:val="fr-CA"/>
+              </w:rPr>
+              <w:t>fournit des informations incorrectes ou incomplètes</w:t>
             </w:r>
           </w:p>
           <w:p>
@@ -757,15 +865,28 @@
               <w:rPr>
                 <w:lang w:val="fr-CA"/>
               </w:rPr>
-              <w:t>Le client essaie de créer un compte avec un courriel déjà utilisé</w:t>
-            </w:r>
-          </w:p>
-        </w:tc>
-      </w:tr>
-      <w:tr>
-        <w:tc>
-          <w:tcPr>
-            <w:tcW w:w="4675" w:type="dxa"/>
+              <w:t>L</w:t>
+            </w:r>
+            <w:r>
+              <w:rPr>
+                <w:lang w:val="fr-CA"/>
+              </w:rPr>
+              <w:t xml:space="preserve">’utilisateur </w:t>
+            </w:r>
+            <w:r>
+              <w:rPr>
+                <w:lang w:val="fr-CA"/>
+              </w:rPr>
+              <w:t>essaie de créer un compte avec un courriel déjà utilisé</w:t>
+            </w:r>
+          </w:p>
+        </w:tc>
+      </w:tr>
+      <w:tr>
+        <w:tc>
+          <w:tcPr>
+            <w:tcW w:w="4675" w:type="dxa"/>
+            <w:shd w:val="clear" w:color="auto" w:fill="D9D9D9" w:themeFill="background1" w:themeFillShade="D9"/>
           </w:tcPr>
           <w:p>
             <w:pPr>
@@ -784,30 +905,31 @@
         <w:tc>
           <w:tcPr>
             <w:tcW w:w="4675" w:type="dxa"/>
-          </w:tcPr>
-          <w:p>
-            <w:pPr>
-              <w:rPr>
-                <w:lang w:val="fr-CA"/>
-              </w:rPr>
-            </w:pPr>
-            <w:r>
-              <w:rPr>
-                <w:lang w:val="fr-CA"/>
-              </w:rPr>
-              <w:t xml:space="preserve">Le </w:t>
-            </w:r>
-            <w:r>
-              <w:rPr>
-                <w:lang w:val="fr-CA"/>
-              </w:rPr>
-              <w:t>client</w:t>
-            </w:r>
-            <w:r>
-              <w:rPr>
-                <w:lang w:val="fr-CA"/>
-              </w:rPr>
-              <w:t xml:space="preserve"> a accès au site</w:t>
+            <w:shd w:val="clear" w:color="auto" w:fill="D9D9D9" w:themeFill="background1" w:themeFillShade="D9"/>
+          </w:tcPr>
+          <w:p>
+            <w:pPr>
+              <w:rPr>
+                <w:lang w:val="fr-CA"/>
+              </w:rPr>
+            </w:pPr>
+            <w:r>
+              <w:rPr>
+                <w:lang w:val="fr-CA"/>
+              </w:rPr>
+              <w:t>L</w:t>
+            </w:r>
+            <w:r>
+              <w:rPr>
+                <w:lang w:val="fr-CA"/>
+              </w:rPr>
+              <w:t xml:space="preserve">’utilisateur </w:t>
+            </w:r>
+            <w:r>
+              <w:rPr>
+                <w:lang w:val="fr-CA"/>
+              </w:rPr>
+              <w:t>a accès au site</w:t>
             </w:r>
           </w:p>
         </w:tc>
@@ -845,15 +967,22 @@
               <w:rPr>
                 <w:lang w:val="fr-CA"/>
               </w:rPr>
-              <w:t>Un compte a été créé pour le client</w:t>
-            </w:r>
-          </w:p>
-        </w:tc>
-      </w:tr>
-      <w:tr>
-        <w:tc>
-          <w:tcPr>
-            <w:tcW w:w="4675" w:type="dxa"/>
+              <w:t>Un compte a été créé pour l</w:t>
+            </w:r>
+            <w:r>
+              <w:rPr>
+                <w:lang w:val="fr-CA"/>
+              </w:rPr>
+              <w:t>’utilisateur</w:t>
+            </w:r>
+          </w:p>
+        </w:tc>
+      </w:tr>
+      <w:tr>
+        <w:tc>
+          <w:tcPr>
+            <w:tcW w:w="4675" w:type="dxa"/>
+            <w:shd w:val="clear" w:color="auto" w:fill="D9D9D9" w:themeFill="background1" w:themeFillShade="D9"/>
           </w:tcPr>
           <w:p>
             <w:pPr>
@@ -872,6 +1001,7 @@
         <w:tc>
           <w:tcPr>
             <w:tcW w:w="4675" w:type="dxa"/>
+            <w:shd w:val="clear" w:color="auto" w:fill="D9D9D9" w:themeFill="background1" w:themeFillShade="D9"/>
           </w:tcPr>
           <w:p>
             <w:pPr>
@@ -911,7 +1041,7 @@
         <w:tc>
           <w:tcPr>
             <w:tcW w:w="4675" w:type="dxa"/>
-            <w:shd w:val="clear" w:color="auto" w:fill="D9D9D9" w:themeFill="background1" w:themeFillShade="D9"/>
+            <w:shd w:val="clear" w:color="auto" w:fill="A6A6A6" w:themeFill="background1" w:themeFillShade="A6"/>
           </w:tcPr>
           <w:p>
             <w:pPr>
@@ -928,6 +1058,7 @@
                 <w:bCs/>
                 <w:lang w:val="fr-CA"/>
               </w:rPr>
+              <w:lastRenderedPageBreak/>
               <w:t>Cas d’utilisation:</w:t>
             </w:r>
           </w:p>
@@ -935,7 +1066,7 @@
         <w:tc>
           <w:tcPr>
             <w:tcW w:w="4675" w:type="dxa"/>
-            <w:shd w:val="clear" w:color="auto" w:fill="D9D9D9" w:themeFill="background1" w:themeFillShade="D9"/>
+            <w:shd w:val="clear" w:color="auto" w:fill="A6A6A6" w:themeFill="background1" w:themeFillShade="A6"/>
           </w:tcPr>
           <w:p>
             <w:pPr>
@@ -990,27 +1121,41 @@
               <w:rPr>
                 <w:lang w:val="fr-CA"/>
               </w:rPr>
-              <w:t>Permet à un visiteur ou un client de se connecter à son compte NovaGo.</w:t>
-            </w:r>
-          </w:p>
-        </w:tc>
-      </w:tr>
-      <w:tr>
-        <w:tc>
-          <w:tcPr>
-            <w:tcW w:w="4675" w:type="dxa"/>
-          </w:tcPr>
-          <w:p>
-            <w:pPr>
-              <w:rPr>
-                <w:lang w:val="fr-CA"/>
-              </w:rPr>
-            </w:pPr>
-            <w:r>
-              <w:rPr>
-                <w:lang w:val="fr-CA"/>
-              </w:rPr>
-              <w:lastRenderedPageBreak/>
+              <w:t xml:space="preserve">Permet à un visiteur ou un client de se connecter à son compte </w:t>
+            </w:r>
+            <w:proofErr w:type="spellStart"/>
+            <w:r>
+              <w:rPr>
+                <w:lang w:val="fr-CA"/>
+              </w:rPr>
+              <w:t>NovaGo</w:t>
+            </w:r>
+            <w:proofErr w:type="spellEnd"/>
+            <w:r>
+              <w:rPr>
+                <w:lang w:val="fr-CA"/>
+              </w:rPr>
+              <w:t>.</w:t>
+            </w:r>
+          </w:p>
+        </w:tc>
+      </w:tr>
+      <w:tr>
+        <w:tc>
+          <w:tcPr>
+            <w:tcW w:w="4675" w:type="dxa"/>
+            <w:shd w:val="clear" w:color="auto" w:fill="D9D9D9" w:themeFill="background1" w:themeFillShade="D9"/>
+          </w:tcPr>
+          <w:p>
+            <w:pPr>
+              <w:rPr>
+                <w:lang w:val="fr-CA"/>
+              </w:rPr>
+            </w:pPr>
+            <w:r>
+              <w:rPr>
+                <w:lang w:val="fr-CA"/>
+              </w:rPr>
               <w:t>Acteurs</w:t>
             </w:r>
           </w:p>
@@ -1018,18 +1163,25 @@
         <w:tc>
           <w:tcPr>
             <w:tcW w:w="4675" w:type="dxa"/>
-          </w:tcPr>
-          <w:p>
-            <w:pPr>
-              <w:rPr>
-                <w:lang w:val="fr-CA"/>
-              </w:rPr>
-            </w:pPr>
-            <w:r>
-              <w:rPr>
-                <w:lang w:val="fr-CA"/>
-              </w:rPr>
-              <w:t>Visiteur et client</w:t>
+            <w:shd w:val="clear" w:color="auto" w:fill="D9D9D9" w:themeFill="background1" w:themeFillShade="D9"/>
+          </w:tcPr>
+          <w:p>
+            <w:pPr>
+              <w:rPr>
+                <w:lang w:val="fr-CA"/>
+              </w:rPr>
+            </w:pPr>
+            <w:r>
+              <w:rPr>
+                <w:lang w:val="fr-CA"/>
+              </w:rPr>
+              <w:t>Visiteur</w:t>
+            </w:r>
+            <w:r>
+              <w:rPr>
+                <w:lang w:val="fr-CA"/>
+              </w:rPr>
+              <w:t>, client et administrateur</w:t>
             </w:r>
           </w:p>
         </w:tc>
@@ -1076,6 +1228,7 @@
         <w:tc>
           <w:tcPr>
             <w:tcW w:w="4675" w:type="dxa"/>
+            <w:shd w:val="clear" w:color="auto" w:fill="D9D9D9" w:themeFill="background1" w:themeFillShade="D9"/>
           </w:tcPr>
           <w:p>
             <w:pPr>
@@ -1094,6 +1247,7 @@
         <w:tc>
           <w:tcPr>
             <w:tcW w:w="4675" w:type="dxa"/>
+            <w:shd w:val="clear" w:color="auto" w:fill="D9D9D9" w:themeFill="background1" w:themeFillShade="D9"/>
           </w:tcPr>
           <w:p>
             <w:pPr>
@@ -1110,7 +1264,19 @@
               <w:rPr>
                 <w:lang w:val="fr-CA"/>
               </w:rPr>
-              <w:t>Un visiteur ou un client accède à la page de connexion</w:t>
+              <w:t xml:space="preserve">Un </w:t>
+            </w:r>
+            <w:r>
+              <w:rPr>
+                <w:lang w:val="fr-CA"/>
+              </w:rPr>
+              <w:t>utilisateur</w:t>
+            </w:r>
+            <w:r>
+              <w:rPr>
+                <w:lang w:val="fr-CA"/>
+              </w:rPr>
+              <w:t xml:space="preserve"> accède à la page de connexion</w:t>
             </w:r>
           </w:p>
           <w:p>
@@ -1128,7 +1294,19 @@
               <w:rPr>
                 <w:lang w:val="fr-CA"/>
               </w:rPr>
-              <w:t>Le visiteur écrit son courriel et son mot de passe</w:t>
+              <w:t>L</w:t>
+            </w:r>
+            <w:r>
+              <w:rPr>
+                <w:lang w:val="fr-CA"/>
+              </w:rPr>
+              <w:t xml:space="preserve">’utilisateur </w:t>
+            </w:r>
+            <w:r>
+              <w:rPr>
+                <w:lang w:val="fr-CA"/>
+              </w:rPr>
+              <w:t>écrit son courriel et son mot de passe</w:t>
             </w:r>
           </w:p>
           <w:p>
@@ -1182,7 +1360,19 @@
               <w:rPr>
                 <w:lang w:val="fr-CA"/>
               </w:rPr>
-              <w:t>Le système authentifie le visiteur et le redirige vers la page d’accueil, mais cette fois-ci connecté</w:t>
+              <w:t>Le système authentifie l</w:t>
+            </w:r>
+            <w:r>
+              <w:rPr>
+                <w:lang w:val="fr-CA"/>
+              </w:rPr>
+              <w:t xml:space="preserve">’utilisateur </w:t>
+            </w:r>
+            <w:r>
+              <w:rPr>
+                <w:lang w:val="fr-CA"/>
+              </w:rPr>
+              <w:t>et le redirige vers la page d’accueil, mais cette fois-ci connecté</w:t>
             </w:r>
           </w:p>
         </w:tc>
@@ -1229,6 +1419,7 @@
         <w:tc>
           <w:tcPr>
             <w:tcW w:w="4675" w:type="dxa"/>
+            <w:shd w:val="clear" w:color="auto" w:fill="D9D9D9" w:themeFill="background1" w:themeFillShade="D9"/>
           </w:tcPr>
           <w:p>
             <w:pPr>
@@ -1247,6 +1438,7 @@
         <w:tc>
           <w:tcPr>
             <w:tcW w:w="4675" w:type="dxa"/>
+            <w:shd w:val="clear" w:color="auto" w:fill="D9D9D9" w:themeFill="background1" w:themeFillShade="D9"/>
           </w:tcPr>
           <w:p>
             <w:pPr>
@@ -1305,6 +1497,7 @@
         <w:tc>
           <w:tcPr>
             <w:tcW w:w="4675" w:type="dxa"/>
+            <w:shd w:val="clear" w:color="auto" w:fill="D9D9D9" w:themeFill="background1" w:themeFillShade="D9"/>
           </w:tcPr>
           <w:p>
             <w:pPr>
@@ -1323,18 +1516,25 @@
         <w:tc>
           <w:tcPr>
             <w:tcW w:w="4675" w:type="dxa"/>
-          </w:tcPr>
-          <w:p>
-            <w:pPr>
-              <w:rPr>
-                <w:lang w:val="fr-CA"/>
-              </w:rPr>
-            </w:pPr>
-            <w:r>
-              <w:rPr>
-                <w:lang w:val="fr-CA"/>
-              </w:rPr>
-              <w:t>Le système doit être capable d’authentifier les visiteurs</w:t>
+            <w:shd w:val="clear" w:color="auto" w:fill="D9D9D9" w:themeFill="background1" w:themeFillShade="D9"/>
+          </w:tcPr>
+          <w:p>
+            <w:pPr>
+              <w:rPr>
+                <w:lang w:val="fr-CA"/>
+              </w:rPr>
+            </w:pPr>
+            <w:r>
+              <w:rPr>
+                <w:lang w:val="fr-CA"/>
+              </w:rPr>
+              <w:t xml:space="preserve">Le système doit être capable d’authentifier les </w:t>
+            </w:r>
+            <w:r>
+              <w:rPr>
+                <w:lang w:val="fr-CA"/>
+              </w:rPr>
+              <w:t>utilisateurs</w:t>
             </w:r>
           </w:p>
         </w:tc>
@@ -1362,7 +1562,7 @@
         <w:tc>
           <w:tcPr>
             <w:tcW w:w="4675" w:type="dxa"/>
-            <w:shd w:val="clear" w:color="auto" w:fill="D9D9D9" w:themeFill="background1" w:themeFillShade="D9"/>
+            <w:shd w:val="clear" w:color="auto" w:fill="A6A6A6" w:themeFill="background1" w:themeFillShade="A6"/>
           </w:tcPr>
           <w:p>
             <w:pPr>
@@ -1386,7 +1586,7 @@
         <w:tc>
           <w:tcPr>
             <w:tcW w:w="4675" w:type="dxa"/>
-            <w:shd w:val="clear" w:color="auto" w:fill="D9D9D9" w:themeFill="background1" w:themeFillShade="D9"/>
+            <w:shd w:val="clear" w:color="auto" w:fill="A6A6A6" w:themeFill="background1" w:themeFillShade="A6"/>
           </w:tcPr>
           <w:p>
             <w:pPr>
@@ -1450,6 +1650,7 @@
         <w:tc>
           <w:tcPr>
             <w:tcW w:w="4675" w:type="dxa"/>
+            <w:shd w:val="clear" w:color="auto" w:fill="D9D9D9" w:themeFill="background1" w:themeFillShade="D9"/>
           </w:tcPr>
           <w:p>
             <w:pPr>
@@ -1468,6 +1669,7 @@
         <w:tc>
           <w:tcPr>
             <w:tcW w:w="4675" w:type="dxa"/>
+            <w:shd w:val="clear" w:color="auto" w:fill="D9D9D9" w:themeFill="background1" w:themeFillShade="D9"/>
           </w:tcPr>
           <w:p>
             <w:pPr>
@@ -1532,6 +1734,7 @@
         <w:tc>
           <w:tcPr>
             <w:tcW w:w="4675" w:type="dxa"/>
+            <w:shd w:val="clear" w:color="auto" w:fill="D9D9D9" w:themeFill="background1" w:themeFillShade="D9"/>
           </w:tcPr>
           <w:p>
             <w:pPr>
@@ -1550,6 +1753,7 @@
         <w:tc>
           <w:tcPr>
             <w:tcW w:w="4675" w:type="dxa"/>
+            <w:shd w:val="clear" w:color="auto" w:fill="D9D9D9" w:themeFill="background1" w:themeFillShade="D9"/>
           </w:tcPr>
           <w:p>
             <w:pPr>
@@ -1720,6 +1924,7 @@
         <w:tc>
           <w:tcPr>
             <w:tcW w:w="4675" w:type="dxa"/>
+            <w:shd w:val="clear" w:color="auto" w:fill="D9D9D9" w:themeFill="background1" w:themeFillShade="D9"/>
           </w:tcPr>
           <w:p>
             <w:pPr>
@@ -1738,6 +1943,7 @@
         <w:tc>
           <w:tcPr>
             <w:tcW w:w="4675" w:type="dxa"/>
+            <w:shd w:val="clear" w:color="auto" w:fill="D9D9D9" w:themeFill="background1" w:themeFillShade="D9"/>
           </w:tcPr>
           <w:p>
             <w:pPr>
@@ -1796,17 +2002,19 @@
         <w:tc>
           <w:tcPr>
             <w:tcW w:w="4675" w:type="dxa"/>
-          </w:tcPr>
-          <w:p>
-            <w:pPr>
-              <w:rPr>
-                <w:lang w:val="fr-CA"/>
-              </w:rPr>
-            </w:pPr>
-            <w:r>
-              <w:rPr>
-                <w:lang w:val="fr-CA"/>
-              </w:rPr>
+            <w:shd w:val="clear" w:color="auto" w:fill="D9D9D9" w:themeFill="background1" w:themeFillShade="D9"/>
+          </w:tcPr>
+          <w:p>
+            <w:pPr>
+              <w:rPr>
+                <w:lang w:val="fr-CA"/>
+              </w:rPr>
+            </w:pPr>
+            <w:r>
+              <w:rPr>
+                <w:lang w:val="fr-CA"/>
+              </w:rPr>
+              <w:lastRenderedPageBreak/>
               <w:t>Contraintes</w:t>
             </w:r>
           </w:p>
@@ -1814,6 +2022,7 @@
         <w:tc>
           <w:tcPr>
             <w:tcW w:w="4675" w:type="dxa"/>
+            <w:shd w:val="clear" w:color="auto" w:fill="D9D9D9" w:themeFill="background1" w:themeFillShade="D9"/>
           </w:tcPr>
           <w:p>
             <w:pPr>
@@ -1853,7 +2062,7 @@
         <w:tc>
           <w:tcPr>
             <w:tcW w:w="4675" w:type="dxa"/>
-            <w:shd w:val="clear" w:color="auto" w:fill="D9D9D9" w:themeFill="background1" w:themeFillShade="D9"/>
+            <w:shd w:val="clear" w:color="auto" w:fill="A6A6A6" w:themeFill="background1" w:themeFillShade="A6"/>
           </w:tcPr>
           <w:p>
             <w:pPr>
@@ -1870,7 +2079,6 @@
                 <w:bCs/>
                 <w:lang w:val="fr-CA"/>
               </w:rPr>
-              <w:lastRenderedPageBreak/>
               <w:t>Cas d’utilisation:</w:t>
             </w:r>
           </w:p>
@@ -1878,7 +2086,7 @@
         <w:tc>
           <w:tcPr>
             <w:tcW w:w="4675" w:type="dxa"/>
-            <w:shd w:val="clear" w:color="auto" w:fill="D9D9D9" w:themeFill="background1" w:themeFillShade="D9"/>
+            <w:shd w:val="clear" w:color="auto" w:fill="A6A6A6" w:themeFill="background1" w:themeFillShade="A6"/>
           </w:tcPr>
           <w:p>
             <w:pPr>
@@ -1942,6 +2150,7 @@
         <w:tc>
           <w:tcPr>
             <w:tcW w:w="4675" w:type="dxa"/>
+            <w:shd w:val="clear" w:color="auto" w:fill="D9D9D9" w:themeFill="background1" w:themeFillShade="D9"/>
           </w:tcPr>
           <w:p>
             <w:pPr>
@@ -1960,6 +2169,7 @@
         <w:tc>
           <w:tcPr>
             <w:tcW w:w="4675" w:type="dxa"/>
+            <w:shd w:val="clear" w:color="auto" w:fill="D9D9D9" w:themeFill="background1" w:themeFillShade="D9"/>
           </w:tcPr>
           <w:p>
             <w:pPr>
@@ -2018,6 +2228,7 @@
         <w:tc>
           <w:tcPr>
             <w:tcW w:w="4675" w:type="dxa"/>
+            <w:shd w:val="clear" w:color="auto" w:fill="D9D9D9" w:themeFill="background1" w:themeFillShade="D9"/>
           </w:tcPr>
           <w:p>
             <w:pPr>
@@ -2036,6 +2247,7 @@
         <w:tc>
           <w:tcPr>
             <w:tcW w:w="4675" w:type="dxa"/>
+            <w:shd w:val="clear" w:color="auto" w:fill="D9D9D9" w:themeFill="background1" w:themeFillShade="D9"/>
           </w:tcPr>
           <w:p>
             <w:pPr>
@@ -2165,6 +2377,7 @@
         <w:tc>
           <w:tcPr>
             <w:tcW w:w="4675" w:type="dxa"/>
+            <w:shd w:val="clear" w:color="auto" w:fill="D9D9D9" w:themeFill="background1" w:themeFillShade="D9"/>
           </w:tcPr>
           <w:p>
             <w:pPr>
@@ -2183,6 +2396,7 @@
         <w:tc>
           <w:tcPr>
             <w:tcW w:w="4675" w:type="dxa"/>
+            <w:shd w:val="clear" w:color="auto" w:fill="D9D9D9" w:themeFill="background1" w:themeFillShade="D9"/>
           </w:tcPr>
           <w:p>
             <w:pPr>
@@ -2241,6 +2455,7 @@
         <w:tc>
           <w:tcPr>
             <w:tcW w:w="4675" w:type="dxa"/>
+            <w:shd w:val="clear" w:color="auto" w:fill="D9D9D9" w:themeFill="background1" w:themeFillShade="D9"/>
           </w:tcPr>
           <w:p>
             <w:pPr>
@@ -2259,6 +2474,7 @@
         <w:tc>
           <w:tcPr>
             <w:tcW w:w="4675" w:type="dxa"/>
+            <w:shd w:val="clear" w:color="auto" w:fill="D9D9D9" w:themeFill="background1" w:themeFillShade="D9"/>
           </w:tcPr>
           <w:p>
             <w:pPr>
@@ -2298,7 +2514,7 @@
         <w:tc>
           <w:tcPr>
             <w:tcW w:w="4675" w:type="dxa"/>
-            <w:shd w:val="clear" w:color="auto" w:fill="D9D9D9" w:themeFill="background1" w:themeFillShade="D9"/>
+            <w:shd w:val="clear" w:color="auto" w:fill="A6A6A6" w:themeFill="background1" w:themeFillShade="A6"/>
           </w:tcPr>
           <w:p>
             <w:pPr>
@@ -2322,7 +2538,7 @@
         <w:tc>
           <w:tcPr>
             <w:tcW w:w="4675" w:type="dxa"/>
-            <w:shd w:val="clear" w:color="auto" w:fill="D9D9D9" w:themeFill="background1" w:themeFillShade="D9"/>
+            <w:shd w:val="clear" w:color="auto" w:fill="A6A6A6" w:themeFill="background1" w:themeFillShade="A6"/>
           </w:tcPr>
           <w:p>
             <w:pPr>
@@ -2386,6 +2602,7 @@
         <w:tc>
           <w:tcPr>
             <w:tcW w:w="4675" w:type="dxa"/>
+            <w:shd w:val="clear" w:color="auto" w:fill="D9D9D9" w:themeFill="background1" w:themeFillShade="D9"/>
           </w:tcPr>
           <w:p>
             <w:pPr>
@@ -2404,6 +2621,7 @@
         <w:tc>
           <w:tcPr>
             <w:tcW w:w="4675" w:type="dxa"/>
+            <w:shd w:val="clear" w:color="auto" w:fill="D9D9D9" w:themeFill="background1" w:themeFillShade="D9"/>
           </w:tcPr>
           <w:p>
             <w:pPr>
@@ -2468,6 +2686,7 @@
         <w:tc>
           <w:tcPr>
             <w:tcW w:w="4675" w:type="dxa"/>
+            <w:shd w:val="clear" w:color="auto" w:fill="D9D9D9" w:themeFill="background1" w:themeFillShade="D9"/>
           </w:tcPr>
           <w:p>
             <w:pPr>
@@ -2486,6 +2705,7 @@
         <w:tc>
           <w:tcPr>
             <w:tcW w:w="4675" w:type="dxa"/>
+            <w:shd w:val="clear" w:color="auto" w:fill="D9D9D9" w:themeFill="background1" w:themeFillShade="D9"/>
           </w:tcPr>
           <w:p>
             <w:pPr>
@@ -2585,6 +2805,7 @@
         <w:tc>
           <w:tcPr>
             <w:tcW w:w="4675" w:type="dxa"/>
+            <w:shd w:val="clear" w:color="auto" w:fill="D9D9D9" w:themeFill="background1" w:themeFillShade="D9"/>
           </w:tcPr>
           <w:p>
             <w:pPr>
@@ -2603,6 +2824,7 @@
         <w:tc>
           <w:tcPr>
             <w:tcW w:w="4675" w:type="dxa"/>
+            <w:shd w:val="clear" w:color="auto" w:fill="D9D9D9" w:themeFill="background1" w:themeFillShade="D9"/>
           </w:tcPr>
           <w:p>
             <w:pPr>
@@ -2661,6 +2883,7 @@
         <w:tc>
           <w:tcPr>
             <w:tcW w:w="4675" w:type="dxa"/>
+            <w:shd w:val="clear" w:color="auto" w:fill="D9D9D9" w:themeFill="background1" w:themeFillShade="D9"/>
           </w:tcPr>
           <w:p>
             <w:pPr>
@@ -2679,6 +2902,7 @@
         <w:tc>
           <w:tcPr>
             <w:tcW w:w="4675" w:type="dxa"/>
+            <w:shd w:val="clear" w:color="auto" w:fill="D9D9D9" w:themeFill="background1" w:themeFillShade="D9"/>
           </w:tcPr>
           <w:p>
             <w:pPr>
@@ -2718,7 +2942,7 @@
         <w:tc>
           <w:tcPr>
             <w:tcW w:w="4675" w:type="dxa"/>
-            <w:shd w:val="clear" w:color="auto" w:fill="D9D9D9" w:themeFill="background1" w:themeFillShade="D9"/>
+            <w:shd w:val="clear" w:color="auto" w:fill="A6A6A6" w:themeFill="background1" w:themeFillShade="A6"/>
           </w:tcPr>
           <w:p>
             <w:pPr>
@@ -2735,6 +2959,7 @@
                 <w:bCs/>
                 <w:lang w:val="fr-CA"/>
               </w:rPr>
+              <w:lastRenderedPageBreak/>
               <w:t>Cas d’utilisation:</w:t>
             </w:r>
           </w:p>
@@ -2742,7 +2967,7 @@
         <w:tc>
           <w:tcPr>
             <w:tcW w:w="4675" w:type="dxa"/>
-            <w:shd w:val="clear" w:color="auto" w:fill="D9D9D9" w:themeFill="background1" w:themeFillShade="D9"/>
+            <w:shd w:val="clear" w:color="auto" w:fill="A6A6A6" w:themeFill="background1" w:themeFillShade="A6"/>
           </w:tcPr>
           <w:p>
             <w:pPr>
@@ -2797,34 +3022,27 @@
               <w:rPr>
                 <w:lang w:val="fr-CA"/>
               </w:rPr>
-              <w:t xml:space="preserve">Permet à un client de réserver un vol en choisissant la classe de transport dans lequel il </w:t>
-            </w:r>
-            <w:r>
-              <w:rPr>
-                <w:lang w:val="fr-CA"/>
-              </w:rPr>
-              <w:lastRenderedPageBreak/>
-              <w:t>sera, le mode de transport et le nombre de passagers qui voyageront.</w:t>
-            </w:r>
-          </w:p>
-        </w:tc>
-      </w:tr>
-      <w:tr>
-        <w:tc>
-          <w:tcPr>
-            <w:tcW w:w="4675" w:type="dxa"/>
-          </w:tcPr>
-          <w:p>
-            <w:pPr>
-              <w:rPr>
-                <w:lang w:val="fr-CA"/>
-              </w:rPr>
-            </w:pPr>
-            <w:r>
-              <w:rPr>
-                <w:lang w:val="fr-CA"/>
-              </w:rPr>
-              <w:lastRenderedPageBreak/>
+              <w:t>Permet à un client de réserver un vol en choisissant la classe de transport dans lequel il sera, le mode de transport et le nombre de passagers qui voyageront.</w:t>
+            </w:r>
+          </w:p>
+        </w:tc>
+      </w:tr>
+      <w:tr>
+        <w:tc>
+          <w:tcPr>
+            <w:tcW w:w="4675" w:type="dxa"/>
+            <w:shd w:val="clear" w:color="auto" w:fill="D9D9D9" w:themeFill="background1" w:themeFillShade="D9"/>
+          </w:tcPr>
+          <w:p>
+            <w:pPr>
+              <w:rPr>
+                <w:lang w:val="fr-CA"/>
+              </w:rPr>
+            </w:pPr>
+            <w:r>
+              <w:rPr>
+                <w:lang w:val="fr-CA"/>
+              </w:rPr>
               <w:t>Acteurs</w:t>
             </w:r>
           </w:p>
@@ -2832,6 +3050,7 @@
         <w:tc>
           <w:tcPr>
             <w:tcW w:w="4675" w:type="dxa"/>
+            <w:shd w:val="clear" w:color="auto" w:fill="D9D9D9" w:themeFill="background1" w:themeFillShade="D9"/>
           </w:tcPr>
           <w:p>
             <w:pPr>
@@ -2890,6 +3109,7 @@
         <w:tc>
           <w:tcPr>
             <w:tcW w:w="4675" w:type="dxa"/>
+            <w:shd w:val="clear" w:color="auto" w:fill="D9D9D9" w:themeFill="background1" w:themeFillShade="D9"/>
           </w:tcPr>
           <w:p>
             <w:pPr>
@@ -2908,6 +3128,7 @@
         <w:tc>
           <w:tcPr>
             <w:tcW w:w="4675" w:type="dxa"/>
+            <w:shd w:val="clear" w:color="auto" w:fill="D9D9D9" w:themeFill="background1" w:themeFillShade="D9"/>
           </w:tcPr>
           <w:p>
             <w:pPr>
@@ -3025,6 +3246,7 @@
         <w:tc>
           <w:tcPr>
             <w:tcW w:w="4675" w:type="dxa"/>
+            <w:shd w:val="clear" w:color="auto" w:fill="D9D9D9" w:themeFill="background1" w:themeFillShade="D9"/>
           </w:tcPr>
           <w:p>
             <w:pPr>
@@ -3043,6 +3265,7 @@
         <w:tc>
           <w:tcPr>
             <w:tcW w:w="4675" w:type="dxa"/>
+            <w:shd w:val="clear" w:color="auto" w:fill="D9D9D9" w:themeFill="background1" w:themeFillShade="D9"/>
           </w:tcPr>
           <w:p>
             <w:pPr>
@@ -3101,6 +3324,7 @@
         <w:tc>
           <w:tcPr>
             <w:tcW w:w="4675" w:type="dxa"/>
+            <w:shd w:val="clear" w:color="auto" w:fill="D9D9D9" w:themeFill="background1" w:themeFillShade="D9"/>
           </w:tcPr>
           <w:p>
             <w:pPr>
@@ -3119,6 +3343,7 @@
         <w:tc>
           <w:tcPr>
             <w:tcW w:w="4675" w:type="dxa"/>
+            <w:shd w:val="clear" w:color="auto" w:fill="D9D9D9" w:themeFill="background1" w:themeFillShade="D9"/>
           </w:tcPr>
           <w:p>
             <w:pPr>
@@ -3158,7 +3383,7 @@
         <w:tc>
           <w:tcPr>
             <w:tcW w:w="4675" w:type="dxa"/>
-            <w:shd w:val="clear" w:color="auto" w:fill="D9D9D9" w:themeFill="background1" w:themeFillShade="D9"/>
+            <w:shd w:val="clear" w:color="auto" w:fill="A6A6A6" w:themeFill="background1" w:themeFillShade="A6"/>
           </w:tcPr>
           <w:p>
             <w:pPr>
@@ -3182,7 +3407,7 @@
         <w:tc>
           <w:tcPr>
             <w:tcW w:w="4675" w:type="dxa"/>
-            <w:shd w:val="clear" w:color="auto" w:fill="D9D9D9" w:themeFill="background1" w:themeFillShade="D9"/>
+            <w:shd w:val="clear" w:color="auto" w:fill="A6A6A6" w:themeFill="background1" w:themeFillShade="A6"/>
           </w:tcPr>
           <w:p>
             <w:pPr>
@@ -3246,6 +3471,7 @@
         <w:tc>
           <w:tcPr>
             <w:tcW w:w="4675" w:type="dxa"/>
+            <w:shd w:val="clear" w:color="auto" w:fill="D9D9D9" w:themeFill="background1" w:themeFillShade="D9"/>
           </w:tcPr>
           <w:p>
             <w:pPr>
@@ -3264,6 +3490,7 @@
         <w:tc>
           <w:tcPr>
             <w:tcW w:w="4675" w:type="dxa"/>
+            <w:shd w:val="clear" w:color="auto" w:fill="D9D9D9" w:themeFill="background1" w:themeFillShade="D9"/>
           </w:tcPr>
           <w:p>
             <w:pPr>
@@ -3322,6 +3549,7 @@
         <w:tc>
           <w:tcPr>
             <w:tcW w:w="4675" w:type="dxa"/>
+            <w:shd w:val="clear" w:color="auto" w:fill="D9D9D9" w:themeFill="background1" w:themeFillShade="D9"/>
           </w:tcPr>
           <w:p>
             <w:pPr>
@@ -3340,6 +3568,7 @@
         <w:tc>
           <w:tcPr>
             <w:tcW w:w="4675" w:type="dxa"/>
+            <w:shd w:val="clear" w:color="auto" w:fill="D9D9D9" w:themeFill="background1" w:themeFillShade="D9"/>
           </w:tcPr>
           <w:p>
             <w:pPr>
@@ -3499,6 +3728,7 @@
         <w:tc>
           <w:tcPr>
             <w:tcW w:w="4675" w:type="dxa"/>
+            <w:shd w:val="clear" w:color="auto" w:fill="D9D9D9" w:themeFill="background1" w:themeFillShade="D9"/>
           </w:tcPr>
           <w:p>
             <w:pPr>
@@ -3517,6 +3747,7 @@
         <w:tc>
           <w:tcPr>
             <w:tcW w:w="4675" w:type="dxa"/>
+            <w:shd w:val="clear" w:color="auto" w:fill="D9D9D9" w:themeFill="background1" w:themeFillShade="D9"/>
           </w:tcPr>
           <w:p>
             <w:pPr>
@@ -3548,6 +3779,7 @@
               <w:rPr>
                 <w:lang w:val="fr-CA"/>
               </w:rPr>
+              <w:lastRenderedPageBreak/>
               <w:t>Postconditions</w:t>
             </w:r>
           </w:p>
@@ -3575,18 +3807,18 @@
         <w:tc>
           <w:tcPr>
             <w:tcW w:w="4675" w:type="dxa"/>
-          </w:tcPr>
-          <w:p>
-            <w:pPr>
-              <w:rPr>
-                <w:lang w:val="fr-CA"/>
-              </w:rPr>
-            </w:pPr>
-            <w:r>
-              <w:rPr>
-                <w:lang w:val="fr-CA"/>
-              </w:rPr>
-              <w:lastRenderedPageBreak/>
+            <w:shd w:val="clear" w:color="auto" w:fill="D9D9D9" w:themeFill="background1" w:themeFillShade="D9"/>
+          </w:tcPr>
+          <w:p>
+            <w:pPr>
+              <w:rPr>
+                <w:lang w:val="fr-CA"/>
+              </w:rPr>
+            </w:pPr>
+            <w:r>
+              <w:rPr>
+                <w:lang w:val="fr-CA"/>
+              </w:rPr>
               <w:t>Contraintes</w:t>
             </w:r>
           </w:p>
@@ -3594,6 +3826,7 @@
         <w:tc>
           <w:tcPr>
             <w:tcW w:w="4675" w:type="dxa"/>
+            <w:shd w:val="clear" w:color="auto" w:fill="D9D9D9" w:themeFill="background1" w:themeFillShade="D9"/>
           </w:tcPr>
           <w:p>
             <w:pPr>
@@ -3633,7 +3866,7 @@
         <w:tc>
           <w:tcPr>
             <w:tcW w:w="4675" w:type="dxa"/>
-            <w:shd w:val="clear" w:color="auto" w:fill="D9D9D9" w:themeFill="background1" w:themeFillShade="D9"/>
+            <w:shd w:val="clear" w:color="auto" w:fill="A6A6A6" w:themeFill="background1" w:themeFillShade="A6"/>
           </w:tcPr>
           <w:p>
             <w:pPr>
@@ -3657,7 +3890,7 @@
         <w:tc>
           <w:tcPr>
             <w:tcW w:w="4675" w:type="dxa"/>
-            <w:shd w:val="clear" w:color="auto" w:fill="D9D9D9" w:themeFill="background1" w:themeFillShade="D9"/>
+            <w:shd w:val="clear" w:color="auto" w:fill="A6A6A6" w:themeFill="background1" w:themeFillShade="A6"/>
           </w:tcPr>
           <w:p>
             <w:pPr>
@@ -3721,6 +3954,7 @@
         <w:tc>
           <w:tcPr>
             <w:tcW w:w="4675" w:type="dxa"/>
+            <w:shd w:val="clear" w:color="auto" w:fill="D9D9D9" w:themeFill="background1" w:themeFillShade="D9"/>
           </w:tcPr>
           <w:p>
             <w:pPr>
@@ -3739,6 +3973,7 @@
         <w:tc>
           <w:tcPr>
             <w:tcW w:w="4675" w:type="dxa"/>
+            <w:shd w:val="clear" w:color="auto" w:fill="D9D9D9" w:themeFill="background1" w:themeFillShade="D9"/>
           </w:tcPr>
           <w:p>
             <w:pPr>
@@ -3797,6 +4032,7 @@
         <w:tc>
           <w:tcPr>
             <w:tcW w:w="4675" w:type="dxa"/>
+            <w:shd w:val="clear" w:color="auto" w:fill="D9D9D9" w:themeFill="background1" w:themeFillShade="D9"/>
           </w:tcPr>
           <w:p>
             <w:pPr>
@@ -3815,6 +4051,7 @@
         <w:tc>
           <w:tcPr>
             <w:tcW w:w="4675" w:type="dxa"/>
+            <w:shd w:val="clear" w:color="auto" w:fill="D9D9D9" w:themeFill="background1" w:themeFillShade="D9"/>
           </w:tcPr>
           <w:p>
             <w:pPr>
@@ -3950,6 +4187,7 @@
         <w:tc>
           <w:tcPr>
             <w:tcW w:w="4675" w:type="dxa"/>
+            <w:shd w:val="clear" w:color="auto" w:fill="D9D9D9" w:themeFill="background1" w:themeFillShade="D9"/>
           </w:tcPr>
           <w:p>
             <w:pPr>
@@ -3968,6 +4206,7 @@
         <w:tc>
           <w:tcPr>
             <w:tcW w:w="4675" w:type="dxa"/>
+            <w:shd w:val="clear" w:color="auto" w:fill="D9D9D9" w:themeFill="background1" w:themeFillShade="D9"/>
           </w:tcPr>
           <w:p>
             <w:pPr>
@@ -4026,6 +4265,7 @@
         <w:tc>
           <w:tcPr>
             <w:tcW w:w="4675" w:type="dxa"/>
+            <w:shd w:val="clear" w:color="auto" w:fill="D9D9D9" w:themeFill="background1" w:themeFillShade="D9"/>
           </w:tcPr>
           <w:p>
             <w:pPr>
@@ -4044,6 +4284,7 @@
         <w:tc>
           <w:tcPr>
             <w:tcW w:w="4675" w:type="dxa"/>
+            <w:shd w:val="clear" w:color="auto" w:fill="D9D9D9" w:themeFill="background1" w:themeFillShade="D9"/>
           </w:tcPr>
           <w:p>
             <w:pPr>
@@ -4083,7 +4324,7 @@
         <w:tc>
           <w:tcPr>
             <w:tcW w:w="4675" w:type="dxa"/>
-            <w:shd w:val="clear" w:color="auto" w:fill="D9D9D9" w:themeFill="background1" w:themeFillShade="D9"/>
+            <w:shd w:val="clear" w:color="auto" w:fill="A6A6A6" w:themeFill="background1" w:themeFillShade="A6"/>
           </w:tcPr>
           <w:p>
             <w:pPr>
@@ -4107,7 +4348,7 @@
         <w:tc>
           <w:tcPr>
             <w:tcW w:w="4675" w:type="dxa"/>
-            <w:shd w:val="clear" w:color="auto" w:fill="D9D9D9" w:themeFill="background1" w:themeFillShade="D9"/>
+            <w:shd w:val="clear" w:color="auto" w:fill="A6A6A6" w:themeFill="background1" w:themeFillShade="A6"/>
           </w:tcPr>
           <w:p>
             <w:pPr>
@@ -4171,6 +4412,7 @@
         <w:tc>
           <w:tcPr>
             <w:tcW w:w="4675" w:type="dxa"/>
+            <w:shd w:val="clear" w:color="auto" w:fill="D9D9D9" w:themeFill="background1" w:themeFillShade="D9"/>
           </w:tcPr>
           <w:p>
             <w:pPr>
@@ -4189,6 +4431,7 @@
         <w:tc>
           <w:tcPr>
             <w:tcW w:w="4675" w:type="dxa"/>
+            <w:shd w:val="clear" w:color="auto" w:fill="D9D9D9" w:themeFill="background1" w:themeFillShade="D9"/>
           </w:tcPr>
           <w:p>
             <w:pPr>
@@ -4259,6 +4502,7 @@
         <w:tc>
           <w:tcPr>
             <w:tcW w:w="4675" w:type="dxa"/>
+            <w:shd w:val="clear" w:color="auto" w:fill="D9D9D9" w:themeFill="background1" w:themeFillShade="D9"/>
           </w:tcPr>
           <w:p>
             <w:pPr>
@@ -4277,6 +4521,7 @@
         <w:tc>
           <w:tcPr>
             <w:tcW w:w="4675" w:type="dxa"/>
+            <w:shd w:val="clear" w:color="auto" w:fill="D9D9D9" w:themeFill="background1" w:themeFillShade="D9"/>
           </w:tcPr>
           <w:p>
             <w:pPr>
@@ -4335,6 +4580,7 @@
               <w:rPr>
                 <w:lang w:val="fr-CA"/>
               </w:rPr>
+              <w:lastRenderedPageBreak/>
               <w:t>Pour l’ajout</w:t>
             </w:r>
             <w:r>
@@ -4359,7 +4605,6 @@
               <w:rPr>
                 <w:lang w:val="fr-CA"/>
               </w:rPr>
-              <w:lastRenderedPageBreak/>
               <w:t>L’administrateur saisit les informations de la nouvelle destination</w:t>
             </w:r>
           </w:p>
@@ -4576,6 +4821,7 @@
         <w:tc>
           <w:tcPr>
             <w:tcW w:w="4675" w:type="dxa"/>
+            <w:shd w:val="clear" w:color="auto" w:fill="D9D9D9" w:themeFill="background1" w:themeFillShade="D9"/>
           </w:tcPr>
           <w:p>
             <w:pPr>
@@ -4594,6 +4840,7 @@
         <w:tc>
           <w:tcPr>
             <w:tcW w:w="4675" w:type="dxa"/>
+            <w:shd w:val="clear" w:color="auto" w:fill="D9D9D9" w:themeFill="background1" w:themeFillShade="D9"/>
           </w:tcPr>
           <w:p>
             <w:pPr>
@@ -4652,6 +4899,7 @@
         <w:tc>
           <w:tcPr>
             <w:tcW w:w="4675" w:type="dxa"/>
+            <w:shd w:val="clear" w:color="auto" w:fill="D9D9D9" w:themeFill="background1" w:themeFillShade="D9"/>
           </w:tcPr>
           <w:p>
             <w:pPr>
@@ -4670,6 +4918,7 @@
         <w:tc>
           <w:tcPr>
             <w:tcW w:w="4675" w:type="dxa"/>
+            <w:shd w:val="clear" w:color="auto" w:fill="D9D9D9" w:themeFill="background1" w:themeFillShade="D9"/>
           </w:tcPr>
           <w:p>
             <w:pPr>
@@ -4688,7 +4937,15 @@
       </w:tr>
     </w:tbl>
     <w:p>
+      <w:pPr>
+        <w:rPr>
+          <w:lang w:val="fr-CA"/>
+        </w:rPr>
+      </w:pPr>
       <w:r>
+        <w:rPr>
+          <w:lang w:val="fr-CA"/>
+        </w:rPr>
         <w:br w:type="page"/>
       </w:r>
     </w:p>
@@ -4707,7 +4964,7 @@
         <w:tc>
           <w:tcPr>
             <w:tcW w:w="4675" w:type="dxa"/>
-            <w:shd w:val="clear" w:color="auto" w:fill="D9D9D9" w:themeFill="background1" w:themeFillShade="D9"/>
+            <w:shd w:val="clear" w:color="auto" w:fill="A6A6A6" w:themeFill="background1" w:themeFillShade="A6"/>
           </w:tcPr>
           <w:p>
             <w:pPr>
@@ -4732,7 +4989,7 @@
         <w:tc>
           <w:tcPr>
             <w:tcW w:w="4675" w:type="dxa"/>
-            <w:shd w:val="clear" w:color="auto" w:fill="D9D9D9" w:themeFill="background1" w:themeFillShade="D9"/>
+            <w:shd w:val="clear" w:color="auto" w:fill="A6A6A6" w:themeFill="background1" w:themeFillShade="A6"/>
           </w:tcPr>
           <w:p>
             <w:pPr>
@@ -4796,6 +5053,7 @@
         <w:tc>
           <w:tcPr>
             <w:tcW w:w="4675" w:type="dxa"/>
+            <w:shd w:val="clear" w:color="auto" w:fill="D9D9D9" w:themeFill="background1" w:themeFillShade="D9"/>
           </w:tcPr>
           <w:p>
             <w:pPr>
@@ -4814,6 +5072,7 @@
         <w:tc>
           <w:tcPr>
             <w:tcW w:w="4675" w:type="dxa"/>
+            <w:shd w:val="clear" w:color="auto" w:fill="D9D9D9" w:themeFill="background1" w:themeFillShade="D9"/>
           </w:tcPr>
           <w:p>
             <w:pPr>
@@ -4878,6 +5137,7 @@
         <w:tc>
           <w:tcPr>
             <w:tcW w:w="4675" w:type="dxa"/>
+            <w:shd w:val="clear" w:color="auto" w:fill="D9D9D9" w:themeFill="background1" w:themeFillShade="D9"/>
           </w:tcPr>
           <w:p>
             <w:pPr>
@@ -4896,6 +5156,7 @@
         <w:tc>
           <w:tcPr>
             <w:tcW w:w="4675" w:type="dxa"/>
+            <w:shd w:val="clear" w:color="auto" w:fill="D9D9D9" w:themeFill="background1" w:themeFillShade="D9"/>
           </w:tcPr>
           <w:p>
             <w:pPr>
@@ -5223,6 +5484,7 @@
         <w:tc>
           <w:tcPr>
             <w:tcW w:w="4675" w:type="dxa"/>
+            <w:shd w:val="clear" w:color="auto" w:fill="D9D9D9" w:themeFill="background1" w:themeFillShade="D9"/>
           </w:tcPr>
           <w:p>
             <w:pPr>
@@ -5242,6 +5504,7 @@
         <w:tc>
           <w:tcPr>
             <w:tcW w:w="4675" w:type="dxa"/>
+            <w:shd w:val="clear" w:color="auto" w:fill="D9D9D9" w:themeFill="background1" w:themeFillShade="D9"/>
           </w:tcPr>
           <w:p>
             <w:pPr>
@@ -5300,6 +5563,7 @@
         <w:tc>
           <w:tcPr>
             <w:tcW w:w="4675" w:type="dxa"/>
+            <w:shd w:val="clear" w:color="auto" w:fill="D9D9D9" w:themeFill="background1" w:themeFillShade="D9"/>
           </w:tcPr>
           <w:p>
             <w:pPr>
@@ -5318,6 +5582,7 @@
         <w:tc>
           <w:tcPr>
             <w:tcW w:w="4675" w:type="dxa"/>
+            <w:shd w:val="clear" w:color="auto" w:fill="D9D9D9" w:themeFill="background1" w:themeFillShade="D9"/>
           </w:tcPr>
           <w:p>
             <w:pPr>
@@ -5357,7 +5622,7 @@
         <w:tc>
           <w:tcPr>
             <w:tcW w:w="4675" w:type="dxa"/>
-            <w:shd w:val="clear" w:color="auto" w:fill="D9D9D9" w:themeFill="background1" w:themeFillShade="D9"/>
+            <w:shd w:val="clear" w:color="auto" w:fill="A6A6A6" w:themeFill="background1" w:themeFillShade="A6"/>
           </w:tcPr>
           <w:p>
             <w:pPr>
@@ -5381,7 +5646,7 @@
         <w:tc>
           <w:tcPr>
             <w:tcW w:w="4675" w:type="dxa"/>
-            <w:shd w:val="clear" w:color="auto" w:fill="D9D9D9" w:themeFill="background1" w:themeFillShade="D9"/>
+            <w:shd w:val="clear" w:color="auto" w:fill="A6A6A6" w:themeFill="background1" w:themeFillShade="A6"/>
           </w:tcPr>
           <w:p>
             <w:pPr>
@@ -5445,6 +5710,7 @@
         <w:tc>
           <w:tcPr>
             <w:tcW w:w="4675" w:type="dxa"/>
+            <w:shd w:val="clear" w:color="auto" w:fill="D9D9D9" w:themeFill="background1" w:themeFillShade="D9"/>
           </w:tcPr>
           <w:p>
             <w:pPr>
@@ -5463,6 +5729,7 @@
         <w:tc>
           <w:tcPr>
             <w:tcW w:w="4675" w:type="dxa"/>
+            <w:shd w:val="clear" w:color="auto" w:fill="D9D9D9" w:themeFill="background1" w:themeFillShade="D9"/>
           </w:tcPr>
           <w:p>
             <w:pPr>
@@ -5521,6 +5788,7 @@
         <w:tc>
           <w:tcPr>
             <w:tcW w:w="4675" w:type="dxa"/>
+            <w:shd w:val="clear" w:color="auto" w:fill="D9D9D9" w:themeFill="background1" w:themeFillShade="D9"/>
           </w:tcPr>
           <w:p>
             <w:pPr>
@@ -5539,6 +5807,7 @@
         <w:tc>
           <w:tcPr>
             <w:tcW w:w="4675" w:type="dxa"/>
+            <w:shd w:val="clear" w:color="auto" w:fill="D9D9D9" w:themeFill="background1" w:themeFillShade="D9"/>
           </w:tcPr>
           <w:p>
             <w:pPr>
@@ -5620,6 +5889,7 @@
         <w:tc>
           <w:tcPr>
             <w:tcW w:w="4675" w:type="dxa"/>
+            <w:shd w:val="clear" w:color="auto" w:fill="D9D9D9" w:themeFill="background1" w:themeFillShade="D9"/>
           </w:tcPr>
           <w:p>
             <w:pPr>
@@ -5638,6 +5908,7 @@
         <w:tc>
           <w:tcPr>
             <w:tcW w:w="4675" w:type="dxa"/>
+            <w:shd w:val="clear" w:color="auto" w:fill="D9D9D9" w:themeFill="background1" w:themeFillShade="D9"/>
           </w:tcPr>
           <w:p>
             <w:pPr>
@@ -5696,6 +5967,7 @@
         <w:tc>
           <w:tcPr>
             <w:tcW w:w="4675" w:type="dxa"/>
+            <w:shd w:val="clear" w:color="auto" w:fill="D9D9D9" w:themeFill="background1" w:themeFillShade="D9"/>
           </w:tcPr>
           <w:p>
             <w:pPr>
@@ -5714,6 +5986,7 @@
         <w:tc>
           <w:tcPr>
             <w:tcW w:w="4675" w:type="dxa"/>
+            <w:shd w:val="clear" w:color="auto" w:fill="D9D9D9" w:themeFill="background1" w:themeFillShade="D9"/>
           </w:tcPr>
           <w:p>
             <w:pPr>
@@ -5759,7 +6032,7 @@
         <w:tc>
           <w:tcPr>
             <w:tcW w:w="4675" w:type="dxa"/>
-            <w:shd w:val="clear" w:color="auto" w:fill="D9D9D9" w:themeFill="background1" w:themeFillShade="D9"/>
+            <w:shd w:val="clear" w:color="auto" w:fill="A6A6A6" w:themeFill="background1" w:themeFillShade="A6"/>
           </w:tcPr>
           <w:p>
             <w:pPr>
@@ -5783,7 +6056,7 @@
         <w:tc>
           <w:tcPr>
             <w:tcW w:w="4675" w:type="dxa"/>
-            <w:shd w:val="clear" w:color="auto" w:fill="D9D9D9" w:themeFill="background1" w:themeFillShade="D9"/>
+            <w:shd w:val="clear" w:color="auto" w:fill="A6A6A6" w:themeFill="background1" w:themeFillShade="A6"/>
           </w:tcPr>
           <w:p>
             <w:pPr>
@@ -5847,6 +6120,7 @@
         <w:tc>
           <w:tcPr>
             <w:tcW w:w="4675" w:type="dxa"/>
+            <w:shd w:val="clear" w:color="auto" w:fill="D9D9D9" w:themeFill="background1" w:themeFillShade="D9"/>
           </w:tcPr>
           <w:p>
             <w:pPr>
@@ -5865,6 +6139,7 @@
         <w:tc>
           <w:tcPr>
             <w:tcW w:w="4675" w:type="dxa"/>
+            <w:shd w:val="clear" w:color="auto" w:fill="D9D9D9" w:themeFill="background1" w:themeFillShade="D9"/>
           </w:tcPr>
           <w:p>
             <w:pPr>
@@ -5923,6 +6198,7 @@
         <w:tc>
           <w:tcPr>
             <w:tcW w:w="4675" w:type="dxa"/>
+            <w:shd w:val="clear" w:color="auto" w:fill="D9D9D9" w:themeFill="background1" w:themeFillShade="D9"/>
           </w:tcPr>
           <w:p>
             <w:pPr>
@@ -5941,6 +6217,7 @@
         <w:tc>
           <w:tcPr>
             <w:tcW w:w="4675" w:type="dxa"/>
+            <w:shd w:val="clear" w:color="auto" w:fill="D9D9D9" w:themeFill="background1" w:themeFillShade="D9"/>
           </w:tcPr>
           <w:p>
             <w:pPr>
@@ -6022,6 +6299,7 @@
         <w:tc>
           <w:tcPr>
             <w:tcW w:w="4675" w:type="dxa"/>
+            <w:shd w:val="clear" w:color="auto" w:fill="D9D9D9" w:themeFill="background1" w:themeFillShade="D9"/>
           </w:tcPr>
           <w:p>
             <w:pPr>
@@ -6040,6 +6318,7 @@
         <w:tc>
           <w:tcPr>
             <w:tcW w:w="4675" w:type="dxa"/>
+            <w:shd w:val="clear" w:color="auto" w:fill="D9D9D9" w:themeFill="background1" w:themeFillShade="D9"/>
           </w:tcPr>
           <w:p>
             <w:pPr>
@@ -6099,6 +6378,7 @@
         <w:tc>
           <w:tcPr>
             <w:tcW w:w="4675" w:type="dxa"/>
+            <w:shd w:val="clear" w:color="auto" w:fill="D9D9D9" w:themeFill="background1" w:themeFillShade="D9"/>
           </w:tcPr>
           <w:p>
             <w:pPr>
@@ -6117,6 +6397,7 @@
         <w:tc>
           <w:tcPr>
             <w:tcW w:w="4675" w:type="dxa"/>
+            <w:shd w:val="clear" w:color="auto" w:fill="D9D9D9" w:themeFill="background1" w:themeFillShade="D9"/>
           </w:tcPr>
           <w:p>
             <w:pPr>

</xml_diff>